<commit_message>
lab 1 bpa fix
</commit_message>
<xml_diff>
--- a/bpa/1/1.docx
+++ b/bpa/1/1.docx
@@ -6701,7 +6701,7 @@
           <w:kern w:val="0"/>
           <w:sz w:val="24"/>
           <w:szCs w:val="24"/>
-          <w:lang w:val="ru-RU" w:eastAsia="zh-CN" w:bidi="ar"/>
+          <w:lang w:val="en-US" w:eastAsia="zh-CN" w:bidi="ar"/>
         </w:rPr>
       </w:pPr>
       <w:r>
@@ -6715,6 +6715,18 @@
           <w:lang w:val="ru-RU" w:eastAsia="zh-CN" w:bidi="ar"/>
         </w:rPr>
         <w:t>wc -l `grep --include="m*" -rl "" lab0` 2&gt;&amp;1 | sort</w:t>
+      </w:r>
+      <w:r>
+        <w:rPr>
+          <w:rFonts w:hint="default" w:eastAsia="SimSun" w:cs="Times New Roman" w:asciiTheme="minorAscii" w:hAnsiTheme="minorAscii"/>
+          <w:b w:val="0"/>
+          <w:bCs w:val="0"/>
+          <w:kern w:val="0"/>
+          <w:sz w:val="24"/>
+          <w:szCs w:val="24"/>
+          <w:lang w:val="en-US" w:eastAsia="zh-CN" w:bidi="ar"/>
+        </w:rPr>
+        <w:t xml:space="preserve"> -r</w:t>
       </w:r>
     </w:p>
     <w:p>
@@ -7167,6 +7179,76 @@
           <w:szCs w:val="24"/>
           <w:lang w:val="ru-RU" w:eastAsia="zh-CN" w:bidi="ar"/>
         </w:rPr>
+        <w:t>grep: lab0/Copy_21/liepard: Permission denied</w:t>
+      </w:r>
+    </w:p>
+    <w:p>
+      <w:pPr>
+        <w:keepNext w:val="0"/>
+        <w:keepLines w:val="0"/>
+        <w:widowControl/>
+        <w:numPr>
+          <w:ilvl w:val="0"/>
+          <w:numId w:val="0"/>
+        </w:numPr>
+        <w:suppressLineNumbers w:val="0"/>
+        <w:ind w:leftChars="0"/>
+        <w:jc w:val="left"/>
+        <w:rPr>
+          <w:rFonts w:hint="default" w:eastAsia="SimSun" w:cs="Times New Roman" w:asciiTheme="minorAscii" w:hAnsiTheme="minorAscii"/>
+          <w:b w:val="0"/>
+          <w:bCs w:val="0"/>
+          <w:kern w:val="0"/>
+          <w:sz w:val="24"/>
+          <w:szCs w:val="24"/>
+          <w:lang w:val="ru-RU" w:eastAsia="zh-CN" w:bidi="ar"/>
+        </w:rPr>
+      </w:pPr>
+      <w:r>
+        <w:rPr>
+          <w:rFonts w:hint="default" w:eastAsia="SimSun" w:cs="Times New Roman" w:asciiTheme="minorAscii" w:hAnsiTheme="minorAscii"/>
+          <w:b w:val="0"/>
+          <w:bCs w:val="0"/>
+          <w:kern w:val="0"/>
+          <w:sz w:val="24"/>
+          <w:szCs w:val="24"/>
+          <w:lang w:val="ru-RU" w:eastAsia="zh-CN" w:bidi="ar"/>
+        </w:rPr>
+        <w:t>grep: lab0/Copy_21/ledyba: Permission denied</w:t>
+      </w:r>
+    </w:p>
+    <w:p>
+      <w:pPr>
+        <w:keepNext w:val="0"/>
+        <w:keepLines w:val="0"/>
+        <w:widowControl/>
+        <w:numPr>
+          <w:ilvl w:val="0"/>
+          <w:numId w:val="0"/>
+        </w:numPr>
+        <w:suppressLineNumbers w:val="0"/>
+        <w:ind w:leftChars="0"/>
+        <w:jc w:val="left"/>
+        <w:rPr>
+          <w:rFonts w:hint="default" w:eastAsia="SimSun" w:cs="Times New Roman" w:asciiTheme="minorAscii" w:hAnsiTheme="minorAscii"/>
+          <w:b w:val="0"/>
+          <w:bCs w:val="0"/>
+          <w:kern w:val="0"/>
+          <w:sz w:val="24"/>
+          <w:szCs w:val="24"/>
+          <w:lang w:val="ru-RU" w:eastAsia="zh-CN" w:bidi="ar"/>
+        </w:rPr>
+      </w:pPr>
+      <w:r>
+        <w:rPr>
+          <w:rFonts w:hint="default" w:eastAsia="SimSun" w:cs="Times New Roman" w:asciiTheme="minorAscii" w:hAnsiTheme="minorAscii"/>
+          <w:b w:val="0"/>
+          <w:bCs w:val="0"/>
+          <w:kern w:val="0"/>
+          <w:sz w:val="24"/>
+          <w:szCs w:val="24"/>
+          <w:lang w:val="ru-RU" w:eastAsia="zh-CN" w:bidi="ar"/>
+        </w:rPr>
         <w:t>grep: lab0/metagross6/liepard: Permission denied</w:t>
       </w:r>
     </w:p>
@@ -7215,169 +7297,309 @@
           <w:numId w:val="0"/>
         </w:numPr>
         <w:suppressLineNumbers w:val="0"/>
-        <w:ind w:leftChars="0"/>
-        <w:jc w:val="left"/>
-        <w:rPr>
-          <w:rFonts w:hint="default" w:eastAsia="SimSun" w:cs="Times New Roman" w:asciiTheme="minorAscii" w:hAnsiTheme="minorAscii"/>
-          <w:b w:val="0"/>
-          <w:bCs w:val="0"/>
-          <w:kern w:val="0"/>
-          <w:sz w:val="24"/>
-          <w:szCs w:val="24"/>
-          <w:lang w:val="ru-RU" w:eastAsia="zh-CN" w:bidi="ar"/>
-        </w:rPr>
-      </w:pPr>
-      <w:r>
-        <w:rPr>
-          <w:rFonts w:hint="default" w:eastAsia="SimSun" w:cs="Times New Roman" w:asciiTheme="minorAscii" w:hAnsiTheme="minorAscii"/>
-          <w:b w:val="0"/>
-          <w:bCs w:val="0"/>
-          <w:kern w:val="0"/>
-          <w:sz w:val="24"/>
-          <w:szCs w:val="24"/>
-          <w:lang w:val="ru-RU" w:eastAsia="zh-CN" w:bidi="ar"/>
-        </w:rPr>
-        <w:t xml:space="preserve"> 2 lab0/metagross6/mantine</w:t>
-      </w:r>
-    </w:p>
-    <w:p>
-      <w:pPr>
-        <w:keepNext w:val="0"/>
-        <w:keepLines w:val="0"/>
-        <w:widowControl/>
-        <w:numPr>
-          <w:ilvl w:val="0"/>
-          <w:numId w:val="0"/>
-        </w:numPr>
-        <w:suppressLineNumbers w:val="0"/>
-        <w:ind w:leftChars="0"/>
-        <w:jc w:val="left"/>
-        <w:rPr>
-          <w:rFonts w:hint="default" w:eastAsia="SimSun" w:cs="Times New Roman" w:asciiTheme="minorAscii" w:hAnsiTheme="minorAscii"/>
-          <w:b w:val="0"/>
-          <w:bCs w:val="0"/>
-          <w:kern w:val="0"/>
-          <w:sz w:val="24"/>
-          <w:szCs w:val="24"/>
-          <w:lang w:val="ru-RU" w:eastAsia="zh-CN" w:bidi="ar"/>
-        </w:rPr>
-      </w:pPr>
-      <w:r>
-        <w:rPr>
-          <w:rFonts w:hint="default" w:eastAsia="SimSun" w:cs="Times New Roman" w:asciiTheme="minorAscii" w:hAnsiTheme="minorAscii"/>
-          <w:b w:val="0"/>
-          <w:bCs w:val="0"/>
-          <w:kern w:val="0"/>
-          <w:sz w:val="24"/>
-          <w:szCs w:val="24"/>
-          <w:lang w:val="ru-RU" w:eastAsia="zh-CN" w:bidi="ar"/>
-        </w:rPr>
-        <w:t xml:space="preserve"> 2 lab0/metagross6/mantinepurrloin</w:t>
-      </w:r>
-    </w:p>
-    <w:p>
-      <w:pPr>
-        <w:keepNext w:val="0"/>
-        <w:keepLines w:val="0"/>
-        <w:widowControl/>
-        <w:numPr>
-          <w:ilvl w:val="0"/>
-          <w:numId w:val="0"/>
-        </w:numPr>
-        <w:suppressLineNumbers w:val="0"/>
-        <w:ind w:leftChars="0"/>
-        <w:jc w:val="left"/>
-        <w:rPr>
-          <w:rFonts w:hint="default" w:eastAsia="SimSun" w:cs="Times New Roman" w:asciiTheme="minorAscii" w:hAnsiTheme="minorAscii"/>
-          <w:b w:val="0"/>
-          <w:bCs w:val="0"/>
-          <w:kern w:val="0"/>
-          <w:sz w:val="24"/>
-          <w:szCs w:val="24"/>
-          <w:lang w:val="ru-RU" w:eastAsia="zh-CN" w:bidi="ar"/>
-        </w:rPr>
-      </w:pPr>
-      <w:r>
-        <w:rPr>
-          <w:rFonts w:hint="default" w:eastAsia="SimSun" w:cs="Times New Roman" w:asciiTheme="minorAscii" w:hAnsiTheme="minorAscii"/>
-          <w:b w:val="0"/>
-          <w:bCs w:val="0"/>
-          <w:kern w:val="0"/>
-          <w:sz w:val="24"/>
-          <w:szCs w:val="24"/>
-          <w:lang w:val="ru-RU" w:eastAsia="zh-CN" w:bidi="ar"/>
-        </w:rPr>
-        <w:t xml:space="preserve"> 4 total</w:t>
-      </w:r>
-    </w:p>
-    <w:p>
-      <w:pPr>
-        <w:keepNext w:val="0"/>
-        <w:keepLines w:val="0"/>
-        <w:widowControl/>
-        <w:numPr>
-          <w:ilvl w:val="0"/>
-          <w:numId w:val="0"/>
-        </w:numPr>
-        <w:suppressLineNumbers w:val="0"/>
-        <w:ind w:leftChars="0"/>
-        <w:jc w:val="left"/>
-        <w:rPr>
-          <w:rFonts w:hint="default" w:eastAsia="SimSun" w:cs="Times New Roman" w:asciiTheme="minorAscii" w:hAnsiTheme="minorAscii"/>
-          <w:b w:val="0"/>
-          <w:bCs w:val="0"/>
-          <w:kern w:val="0"/>
-          <w:sz w:val="24"/>
-          <w:szCs w:val="24"/>
-          <w:lang w:val="ru-RU" w:eastAsia="zh-CN" w:bidi="ar"/>
-        </w:rPr>
-      </w:pPr>
-      <w:r>
-        <w:rPr>
-          <w:rFonts w:hint="default" w:eastAsia="SimSun" w:cs="Times New Roman" w:asciiTheme="minorAscii" w:hAnsiTheme="minorAscii"/>
-          <w:b w:val="0"/>
-          <w:bCs w:val="0"/>
-          <w:kern w:val="0"/>
-          <w:sz w:val="24"/>
-          <w:szCs w:val="24"/>
-          <w:lang w:val="ru-RU" w:eastAsia="zh-CN" w:bidi="ar"/>
-        </w:rPr>
-        <w:t>-r-------- 1 ivan ivan 21 сен 17 14:08 lab0/metagross6/mantine</w:t>
-      </w:r>
-    </w:p>
-    <w:p>
-      <w:pPr>
-        <w:keepNext w:val="0"/>
-        <w:keepLines w:val="0"/>
-        <w:widowControl/>
-        <w:numPr>
-          <w:ilvl w:val="0"/>
-          <w:numId w:val="0"/>
-        </w:numPr>
-        <w:suppressLineNumbers w:val="0"/>
-        <w:ind w:leftChars="0"/>
-        <w:jc w:val="left"/>
-        <w:rPr>
-          <w:rFonts w:hint="default" w:eastAsia="SimSun" w:cs="Times New Roman" w:asciiTheme="minorAscii" w:hAnsiTheme="minorAscii"/>
-          <w:b w:val="0"/>
-          <w:bCs w:val="0"/>
-          <w:kern w:val="0"/>
-          <w:sz w:val="24"/>
-          <w:szCs w:val="24"/>
-          <w:lang w:val="ru-RU" w:eastAsia="zh-CN" w:bidi="ar"/>
-        </w:rPr>
-      </w:pPr>
-      <w:r>
-        <w:rPr>
-          <w:rFonts w:hint="default" w:eastAsia="SimSun" w:cs="Times New Roman" w:asciiTheme="minorAscii" w:hAnsiTheme="minorAscii"/>
-          <w:b w:val="0"/>
-          <w:bCs w:val="0"/>
-          <w:kern w:val="0"/>
-          <w:sz w:val="24"/>
-          <w:szCs w:val="24"/>
-          <w:lang w:val="ru-RU" w:eastAsia="zh-CN" w:bidi="ar"/>
-        </w:rPr>
-        <w:t>-rw----r-- 1 ivan ivan 50 сен 17 14:08 lab0/metagross6/mantinepurrloin</w:t>
+        <w:ind w:firstLine="420" w:firstLineChars="0"/>
+        <w:jc w:val="left"/>
+        <w:rPr>
+          <w:rFonts w:hint="default" w:eastAsia="SimSun" w:cs="Times New Roman" w:asciiTheme="minorAscii" w:hAnsiTheme="minorAscii"/>
+          <w:b w:val="0"/>
+          <w:bCs w:val="0"/>
+          <w:kern w:val="0"/>
+          <w:sz w:val="24"/>
+          <w:szCs w:val="24"/>
+          <w:lang w:val="ru-RU" w:eastAsia="zh-CN" w:bidi="ar"/>
+        </w:rPr>
+      </w:pPr>
+      <w:r>
+        <w:rPr>
+          <w:rFonts w:hint="default" w:eastAsia="SimSun" w:cs="Times New Roman" w:asciiTheme="minorAscii" w:hAnsiTheme="minorAscii"/>
+          <w:b w:val="0"/>
+          <w:bCs w:val="0"/>
+          <w:kern w:val="0"/>
+          <w:sz w:val="24"/>
+          <w:szCs w:val="24"/>
+          <w:lang w:val="ru-RU" w:eastAsia="zh-CN" w:bidi="ar"/>
+        </w:rPr>
+        <w:t>2 lab0/Copy_21/mantine</w:t>
+      </w:r>
+    </w:p>
+    <w:p>
+      <w:pPr>
+        <w:keepNext w:val="0"/>
+        <w:keepLines w:val="0"/>
+        <w:widowControl/>
+        <w:numPr>
+          <w:ilvl w:val="0"/>
+          <w:numId w:val="0"/>
+        </w:numPr>
+        <w:suppressLineNumbers w:val="0"/>
+        <w:ind w:leftChars="0" w:firstLine="420" w:firstLineChars="0"/>
+        <w:jc w:val="left"/>
+        <w:rPr>
+          <w:rFonts w:hint="default" w:eastAsia="SimSun" w:cs="Times New Roman" w:asciiTheme="minorAscii" w:hAnsiTheme="minorAscii"/>
+          <w:b w:val="0"/>
+          <w:bCs w:val="0"/>
+          <w:kern w:val="0"/>
+          <w:sz w:val="24"/>
+          <w:szCs w:val="24"/>
+          <w:lang w:val="ru-RU" w:eastAsia="zh-CN" w:bidi="ar"/>
+        </w:rPr>
+      </w:pPr>
+      <w:r>
+        <w:rPr>
+          <w:rFonts w:hint="default" w:eastAsia="SimSun" w:cs="Times New Roman" w:asciiTheme="minorAscii" w:hAnsiTheme="minorAscii"/>
+          <w:b w:val="0"/>
+          <w:bCs w:val="0"/>
+          <w:kern w:val="0"/>
+          <w:sz w:val="24"/>
+          <w:szCs w:val="24"/>
+          <w:lang w:val="ru-RU" w:eastAsia="zh-CN" w:bidi="ar"/>
+        </w:rPr>
+        <w:t>2 lab0/Copy_21/mantinepurrloin</w:t>
+      </w:r>
+    </w:p>
+    <w:p>
+      <w:pPr>
+        <w:keepNext w:val="0"/>
+        <w:keepLines w:val="0"/>
+        <w:widowControl/>
+        <w:numPr>
+          <w:ilvl w:val="0"/>
+          <w:numId w:val="0"/>
+        </w:numPr>
+        <w:suppressLineNumbers w:val="0"/>
+        <w:ind w:leftChars="0" w:firstLine="420" w:firstLineChars="0"/>
+        <w:jc w:val="left"/>
+        <w:rPr>
+          <w:rFonts w:hint="default" w:eastAsia="SimSun" w:cs="Times New Roman" w:asciiTheme="minorAscii" w:hAnsiTheme="minorAscii"/>
+          <w:b w:val="0"/>
+          <w:bCs w:val="0"/>
+          <w:kern w:val="0"/>
+          <w:sz w:val="24"/>
+          <w:szCs w:val="24"/>
+          <w:lang w:val="ru-RU" w:eastAsia="zh-CN" w:bidi="ar"/>
+        </w:rPr>
+      </w:pPr>
+      <w:r>
+        <w:rPr>
+          <w:rFonts w:hint="default" w:eastAsia="SimSun" w:cs="Times New Roman" w:asciiTheme="minorAscii" w:hAnsiTheme="minorAscii"/>
+          <w:b w:val="0"/>
+          <w:bCs w:val="0"/>
+          <w:kern w:val="0"/>
+          <w:sz w:val="24"/>
+          <w:szCs w:val="24"/>
+          <w:lang w:val="ru-RU" w:eastAsia="zh-CN" w:bidi="ar"/>
+        </w:rPr>
+        <w:t>2 lab0/metagross6/mantine</w:t>
+      </w:r>
+    </w:p>
+    <w:p>
+      <w:pPr>
+        <w:keepNext w:val="0"/>
+        <w:keepLines w:val="0"/>
+        <w:widowControl/>
+        <w:numPr>
+          <w:ilvl w:val="0"/>
+          <w:numId w:val="0"/>
+        </w:numPr>
+        <w:suppressLineNumbers w:val="0"/>
+        <w:ind w:leftChars="0" w:firstLine="420" w:firstLineChars="0"/>
+        <w:jc w:val="left"/>
+        <w:rPr>
+          <w:rFonts w:hint="default" w:eastAsia="SimSun" w:cs="Times New Roman" w:asciiTheme="minorAscii" w:hAnsiTheme="minorAscii"/>
+          <w:b w:val="0"/>
+          <w:bCs w:val="0"/>
+          <w:kern w:val="0"/>
+          <w:sz w:val="24"/>
+          <w:szCs w:val="24"/>
+          <w:lang w:val="ru-RU" w:eastAsia="zh-CN" w:bidi="ar"/>
+        </w:rPr>
+      </w:pPr>
+      <w:r>
+        <w:rPr>
+          <w:rFonts w:hint="default" w:eastAsia="SimSun" w:cs="Times New Roman" w:asciiTheme="minorAscii" w:hAnsiTheme="minorAscii"/>
+          <w:b w:val="0"/>
+          <w:bCs w:val="0"/>
+          <w:kern w:val="0"/>
+          <w:sz w:val="24"/>
+          <w:szCs w:val="24"/>
+          <w:lang w:val="ru-RU" w:eastAsia="zh-CN" w:bidi="ar"/>
+        </w:rPr>
+        <w:t>2 lab0/metagross6/mantinepurrloin</w:t>
+      </w:r>
+    </w:p>
+    <w:p>
+      <w:pPr>
+        <w:keepNext w:val="0"/>
+        <w:keepLines w:val="0"/>
+        <w:widowControl/>
+        <w:numPr>
+          <w:ilvl w:val="0"/>
+          <w:numId w:val="0"/>
+        </w:numPr>
+        <w:suppressLineNumbers w:val="0"/>
+        <w:ind w:leftChars="0" w:firstLine="420" w:firstLineChars="0"/>
+        <w:jc w:val="left"/>
+        <w:rPr>
+          <w:rFonts w:hint="default" w:eastAsia="SimSun" w:cs="Times New Roman" w:asciiTheme="minorAscii" w:hAnsiTheme="minorAscii"/>
+          <w:b w:val="0"/>
+          <w:bCs w:val="0"/>
+          <w:kern w:val="0"/>
+          <w:sz w:val="24"/>
+          <w:szCs w:val="24"/>
+          <w:lang w:val="ru-RU" w:eastAsia="zh-CN" w:bidi="ar"/>
+        </w:rPr>
+      </w:pPr>
+      <w:r>
+        <w:rPr>
+          <w:rFonts w:hint="default" w:eastAsia="SimSun" w:cs="Times New Roman" w:asciiTheme="minorAscii" w:hAnsiTheme="minorAscii"/>
+          <w:b w:val="0"/>
+          <w:bCs w:val="0"/>
+          <w:kern w:val="0"/>
+          <w:sz w:val="24"/>
+          <w:szCs w:val="24"/>
+          <w:lang w:val="ru-RU" w:eastAsia="zh-CN" w:bidi="ar"/>
+        </w:rPr>
+        <w:t>8 total</w:t>
+      </w:r>
+    </w:p>
+    <w:p>
+      <w:pPr>
+        <w:keepNext w:val="0"/>
+        <w:keepLines w:val="0"/>
+        <w:widowControl/>
+        <w:numPr>
+          <w:ilvl w:val="0"/>
+          <w:numId w:val="0"/>
+        </w:numPr>
+        <w:suppressLineNumbers w:val="0"/>
+        <w:ind w:leftChars="0"/>
+        <w:jc w:val="left"/>
+        <w:rPr>
+          <w:rFonts w:hint="default" w:eastAsia="SimSun" w:cs="Times New Roman" w:asciiTheme="minorAscii" w:hAnsiTheme="minorAscii"/>
+          <w:b w:val="0"/>
+          <w:bCs w:val="0"/>
+          <w:kern w:val="0"/>
+          <w:sz w:val="24"/>
+          <w:szCs w:val="24"/>
+          <w:lang w:val="ru-RU" w:eastAsia="zh-CN" w:bidi="ar"/>
+        </w:rPr>
+      </w:pPr>
+      <w:r>
+        <w:rPr>
+          <w:rFonts w:hint="default" w:eastAsia="SimSun" w:cs="Times New Roman" w:asciiTheme="minorAscii" w:hAnsiTheme="minorAscii"/>
+          <w:b w:val="0"/>
+          <w:bCs w:val="0"/>
+          <w:kern w:val="0"/>
+          <w:sz w:val="24"/>
+          <w:szCs w:val="24"/>
+          <w:lang w:val="ru-RU" w:eastAsia="zh-CN" w:bidi="ar"/>
+        </w:rPr>
+        <w:t>-r--------  1 s368916  studs  21 21 сент. 08:35 lab0/Copy_21/mantine</w:t>
+      </w:r>
+    </w:p>
+    <w:p>
+      <w:pPr>
+        <w:keepNext w:val="0"/>
+        <w:keepLines w:val="0"/>
+        <w:widowControl/>
+        <w:numPr>
+          <w:ilvl w:val="0"/>
+          <w:numId w:val="0"/>
+        </w:numPr>
+        <w:suppressLineNumbers w:val="0"/>
+        <w:ind w:leftChars="0"/>
+        <w:jc w:val="left"/>
+        <w:rPr>
+          <w:rFonts w:hint="default" w:eastAsia="SimSun" w:cs="Times New Roman" w:asciiTheme="minorAscii" w:hAnsiTheme="minorAscii"/>
+          <w:b w:val="0"/>
+          <w:bCs w:val="0"/>
+          <w:kern w:val="0"/>
+          <w:sz w:val="24"/>
+          <w:szCs w:val="24"/>
+          <w:lang w:val="ru-RU" w:eastAsia="zh-CN" w:bidi="ar"/>
+        </w:rPr>
+      </w:pPr>
+      <w:r>
+        <w:rPr>
+          <w:rFonts w:hint="default" w:eastAsia="SimSun" w:cs="Times New Roman" w:asciiTheme="minorAscii" w:hAnsiTheme="minorAscii"/>
+          <w:b w:val="0"/>
+          <w:bCs w:val="0"/>
+          <w:kern w:val="0"/>
+          <w:sz w:val="24"/>
+          <w:szCs w:val="24"/>
+          <w:lang w:val="ru-RU" w:eastAsia="zh-CN" w:bidi="ar"/>
+        </w:rPr>
+        <w:t>-rw----r--  1 s368916  studs  50 21 сент. 08:35 lab0/Copy_21/mantinepurrloin</w:t>
+      </w:r>
+    </w:p>
+    <w:p>
+      <w:pPr>
+        <w:keepNext w:val="0"/>
+        <w:keepLines w:val="0"/>
+        <w:widowControl/>
+        <w:numPr>
+          <w:ilvl w:val="0"/>
+          <w:numId w:val="0"/>
+        </w:numPr>
+        <w:suppressLineNumbers w:val="0"/>
+        <w:ind w:leftChars="0"/>
+        <w:jc w:val="left"/>
+        <w:rPr>
+          <w:rFonts w:hint="default" w:eastAsia="SimSun" w:cs="Times New Roman" w:asciiTheme="minorAscii" w:hAnsiTheme="minorAscii"/>
+          <w:b w:val="0"/>
+          <w:bCs w:val="0"/>
+          <w:kern w:val="0"/>
+          <w:sz w:val="24"/>
+          <w:szCs w:val="24"/>
+          <w:lang w:val="ru-RU" w:eastAsia="zh-CN" w:bidi="ar"/>
+        </w:rPr>
+      </w:pPr>
+      <w:r>
+        <w:rPr>
+          <w:rFonts w:hint="default" w:eastAsia="SimSun" w:cs="Times New Roman" w:asciiTheme="minorAscii" w:hAnsiTheme="minorAscii"/>
+          <w:b w:val="0"/>
+          <w:bCs w:val="0"/>
+          <w:kern w:val="0"/>
+          <w:sz w:val="24"/>
+          <w:szCs w:val="24"/>
+          <w:lang w:val="ru-RU" w:eastAsia="zh-CN" w:bidi="ar"/>
+        </w:rPr>
+        <w:t>-r--------  1 s368916  studs  21 21 сент. 08:35 lab0/metagross6/mantine</w:t>
+      </w:r>
+    </w:p>
+    <w:p>
+      <w:pPr>
+        <w:keepNext w:val="0"/>
+        <w:keepLines w:val="0"/>
+        <w:widowControl/>
+        <w:numPr>
+          <w:ilvl w:val="0"/>
+          <w:numId w:val="0"/>
+        </w:numPr>
+        <w:suppressLineNumbers w:val="0"/>
+        <w:ind w:leftChars="0"/>
+        <w:jc w:val="left"/>
+        <w:rPr>
+          <w:rFonts w:hint="default" w:eastAsia="SimSun" w:cs="Times New Roman" w:asciiTheme="minorAscii" w:hAnsiTheme="minorAscii"/>
+          <w:b w:val="0"/>
+          <w:bCs w:val="0"/>
+          <w:kern w:val="0"/>
+          <w:sz w:val="24"/>
+          <w:szCs w:val="24"/>
+          <w:lang w:val="ru-RU" w:eastAsia="zh-CN" w:bidi="ar"/>
+        </w:rPr>
+      </w:pPr>
+      <w:r>
+        <w:rPr>
+          <w:rFonts w:hint="default" w:eastAsia="SimSun" w:cs="Times New Roman" w:asciiTheme="minorAscii" w:hAnsiTheme="minorAscii"/>
+          <w:b w:val="0"/>
+          <w:bCs w:val="0"/>
+          <w:kern w:val="0"/>
+          <w:sz w:val="24"/>
+          <w:szCs w:val="24"/>
+          <w:lang w:val="ru-RU" w:eastAsia="zh-CN" w:bidi="ar"/>
+        </w:rPr>
+        <w:t>-rw----r--  1 s368916  studs  50 21 сент. 08:35 lab0/metagross6/mantinepurrloin</w:t>
       </w:r>
     </w:p>
     <w:p>
@@ -7622,287 +7844,217 @@
           <w:szCs w:val="24"/>
           <w:lang w:val="ru-RU" w:eastAsia="zh-CN" w:bidi="ar"/>
         </w:rPr>
-        <w:t>-rw----r-- 1 ivan ivan   50 сен 17 14:08 mantinepurrloin</w:t>
-      </w:r>
-    </w:p>
-    <w:p>
-      <w:pPr>
-        <w:keepNext w:val="0"/>
-        <w:keepLines w:val="0"/>
-        <w:widowControl/>
-        <w:numPr>
-          <w:ilvl w:val="0"/>
-          <w:numId w:val="0"/>
-        </w:numPr>
-        <w:suppressLineNumbers w:val="0"/>
-        <w:ind w:leftChars="0"/>
-        <w:jc w:val="left"/>
-        <w:rPr>
-          <w:rFonts w:hint="default" w:eastAsia="SimSun" w:cs="Times New Roman" w:asciiTheme="minorAscii" w:hAnsiTheme="minorAscii"/>
-          <w:b w:val="0"/>
-          <w:bCs w:val="0"/>
-          <w:kern w:val="0"/>
-          <w:sz w:val="24"/>
-          <w:szCs w:val="24"/>
-          <w:lang w:val="ru-RU" w:eastAsia="zh-CN" w:bidi="ar"/>
-        </w:rPr>
-      </w:pPr>
-      <w:r>
-        <w:rPr>
-          <w:rFonts w:hint="default" w:eastAsia="SimSun" w:cs="Times New Roman" w:asciiTheme="minorAscii" w:hAnsiTheme="minorAscii"/>
-          <w:b w:val="0"/>
-          <w:bCs w:val="0"/>
-          <w:kern w:val="0"/>
-          <w:sz w:val="24"/>
-          <w:szCs w:val="24"/>
-          <w:lang w:val="ru-RU" w:eastAsia="zh-CN" w:bidi="ar"/>
-        </w:rPr>
-        <w:t>-r-------- 1 ivan ivan   21 сен 17 14:08 mantine</w:t>
-      </w:r>
-    </w:p>
-    <w:p>
-      <w:pPr>
-        <w:keepNext w:val="0"/>
-        <w:keepLines w:val="0"/>
-        <w:widowControl/>
-        <w:numPr>
-          <w:ilvl w:val="0"/>
-          <w:numId w:val="0"/>
-        </w:numPr>
-        <w:suppressLineNumbers w:val="0"/>
-        <w:ind w:leftChars="0"/>
-        <w:jc w:val="left"/>
-        <w:rPr>
-          <w:rFonts w:hint="default" w:eastAsia="SimSun" w:cs="Times New Roman" w:asciiTheme="minorAscii" w:hAnsiTheme="minorAscii"/>
-          <w:b w:val="0"/>
-          <w:bCs w:val="0"/>
-          <w:kern w:val="0"/>
-          <w:sz w:val="24"/>
-          <w:szCs w:val="24"/>
-          <w:lang w:val="ru-RU" w:eastAsia="zh-CN" w:bidi="ar"/>
-        </w:rPr>
-      </w:pPr>
-      <w:r>
-        <w:rPr>
-          <w:rFonts w:hint="default" w:eastAsia="SimSun" w:cs="Times New Roman" w:asciiTheme="minorAscii" w:hAnsiTheme="minorAscii"/>
-          <w:b w:val="0"/>
-          <w:bCs w:val="0"/>
-          <w:kern w:val="0"/>
-          <w:sz w:val="24"/>
-          <w:szCs w:val="24"/>
-          <w:lang w:val="ru-RU" w:eastAsia="zh-CN" w:bidi="ar"/>
-        </w:rPr>
-        <w:t>d-wx-wxr-x 2 ivan ivan 4096 сен 17 14:08 liepard</w:t>
-      </w:r>
-    </w:p>
-    <w:p>
-      <w:pPr>
-        <w:keepNext w:val="0"/>
-        <w:keepLines w:val="0"/>
-        <w:widowControl/>
-        <w:numPr>
-          <w:ilvl w:val="0"/>
-          <w:numId w:val="0"/>
-        </w:numPr>
-        <w:suppressLineNumbers w:val="0"/>
-        <w:ind w:leftChars="0"/>
-        <w:jc w:val="left"/>
-        <w:rPr>
-          <w:rFonts w:hint="default" w:eastAsia="SimSun" w:cs="Times New Roman" w:asciiTheme="minorAscii" w:hAnsiTheme="minorAscii"/>
-          <w:b w:val="0"/>
-          <w:bCs w:val="0"/>
-          <w:kern w:val="0"/>
-          <w:sz w:val="24"/>
-          <w:szCs w:val="24"/>
-          <w:lang w:val="ru-RU" w:eastAsia="zh-CN" w:bidi="ar"/>
-        </w:rPr>
-      </w:pPr>
-      <w:r>
-        <w:rPr>
-          <w:rFonts w:hint="default" w:eastAsia="SimSun" w:cs="Times New Roman" w:asciiTheme="minorAscii" w:hAnsiTheme="minorAscii"/>
-          <w:b w:val="0"/>
-          <w:bCs w:val="0"/>
-          <w:kern w:val="0"/>
-          <w:sz w:val="24"/>
-          <w:szCs w:val="24"/>
-          <w:lang w:val="ru-RU" w:eastAsia="zh-CN" w:bidi="ar"/>
-        </w:rPr>
-        <w:t>d-wxrw--wx 2 ivan ivan 4096 сен 17 14:08 ledyba</w:t>
-      </w:r>
-    </w:p>
-    <w:p>
-      <w:pPr>
-        <w:keepNext w:val="0"/>
-        <w:keepLines w:val="0"/>
-        <w:widowControl/>
-        <w:numPr>
-          <w:ilvl w:val="0"/>
-          <w:numId w:val="0"/>
-        </w:numPr>
-        <w:suppressLineNumbers w:val="0"/>
-        <w:ind w:leftChars="0"/>
-        <w:jc w:val="left"/>
-        <w:rPr>
-          <w:rFonts w:hint="default" w:eastAsia="SimSun" w:cs="Times New Roman" w:asciiTheme="minorAscii" w:hAnsiTheme="minorAscii"/>
-          <w:b w:val="0"/>
-          <w:bCs w:val="0"/>
-          <w:kern w:val="0"/>
-          <w:sz w:val="24"/>
-          <w:szCs w:val="24"/>
-          <w:lang w:val="ru-RU" w:eastAsia="zh-CN" w:bidi="ar"/>
-        </w:rPr>
-      </w:pPr>
-      <w:r>
-        <w:rPr>
-          <w:rFonts w:hint="default" w:eastAsia="SimSun" w:cs="Times New Roman" w:asciiTheme="minorAscii" w:hAnsiTheme="minorAscii"/>
-          <w:b w:val="0"/>
-          <w:bCs w:val="0"/>
-          <w:kern w:val="0"/>
-          <w:sz w:val="24"/>
-          <w:szCs w:val="24"/>
-          <w:lang w:val="ru-RU" w:eastAsia="zh-CN" w:bidi="ar"/>
-        </w:rPr>
-        <w:t>-r--r----- 2 ivan ivan 18 сен 17 14:08 lab0/starmie6/petililpidgeot</w:t>
-      </w:r>
-    </w:p>
-    <w:p>
-      <w:pPr>
-        <w:keepNext w:val="0"/>
-        <w:keepLines w:val="0"/>
-        <w:widowControl/>
-        <w:numPr>
-          <w:ilvl w:val="0"/>
-          <w:numId w:val="0"/>
-        </w:numPr>
-        <w:suppressLineNumbers w:val="0"/>
-        <w:ind w:leftChars="0"/>
-        <w:jc w:val="left"/>
-        <w:rPr>
-          <w:rFonts w:hint="default" w:eastAsia="SimSun" w:cs="Times New Roman" w:asciiTheme="minorAscii" w:hAnsiTheme="minorAscii"/>
-          <w:b w:val="0"/>
-          <w:bCs w:val="0"/>
-          <w:kern w:val="0"/>
-          <w:sz w:val="24"/>
-          <w:szCs w:val="24"/>
-          <w:lang w:val="ru-RU" w:eastAsia="zh-CN" w:bidi="ar"/>
-        </w:rPr>
-      </w:pPr>
-      <w:r>
-        <w:rPr>
-          <w:rFonts w:hint="default" w:eastAsia="SimSun" w:cs="Times New Roman" w:asciiTheme="minorAscii" w:hAnsiTheme="minorAscii"/>
-          <w:b w:val="0"/>
-          <w:bCs w:val="0"/>
-          <w:kern w:val="0"/>
-          <w:sz w:val="24"/>
-          <w:szCs w:val="24"/>
-          <w:lang w:val="ru-RU" w:eastAsia="zh-CN" w:bidi="ar"/>
-        </w:rPr>
-        <w:t>-rw-r--r-- 1 ivan ivan 85 сен 17 14:08 lab0/starmie6/petilil</w:t>
-      </w:r>
-    </w:p>
-    <w:p>
-      <w:pPr>
-        <w:keepNext w:val="0"/>
-        <w:keepLines w:val="0"/>
-        <w:widowControl/>
-        <w:numPr>
-          <w:ilvl w:val="0"/>
-          <w:numId w:val="0"/>
-        </w:numPr>
-        <w:suppressLineNumbers w:val="0"/>
-        <w:ind w:leftChars="0"/>
-        <w:jc w:val="left"/>
-        <w:rPr>
-          <w:rFonts w:hint="default" w:eastAsia="SimSun" w:cs="Times New Roman" w:asciiTheme="minorAscii" w:hAnsiTheme="minorAscii"/>
-          <w:b w:val="0"/>
-          <w:bCs w:val="0"/>
-          <w:kern w:val="0"/>
-          <w:sz w:val="24"/>
-          <w:szCs w:val="24"/>
-          <w:lang w:val="ru-RU" w:eastAsia="zh-CN" w:bidi="ar"/>
-        </w:rPr>
-      </w:pPr>
-      <w:r>
-        <w:rPr>
-          <w:rFonts w:hint="default" w:eastAsia="SimSun" w:cs="Times New Roman" w:asciiTheme="minorAscii" w:hAnsiTheme="minorAscii"/>
-          <w:b w:val="0"/>
-          <w:bCs w:val="0"/>
-          <w:kern w:val="0"/>
-          <w:sz w:val="24"/>
-          <w:szCs w:val="24"/>
-          <w:lang w:val="ru-RU" w:eastAsia="zh-CN" w:bidi="ar"/>
-        </w:rPr>
-        <w:t>-rw------- 1 ivan ivan 23 сен 17 14:08 lab0/starmie6/gabite</w:t>
-      </w:r>
-    </w:p>
-    <w:p>
-      <w:pPr>
-        <w:keepNext w:val="0"/>
-        <w:keepLines w:val="0"/>
-        <w:widowControl/>
-        <w:numPr>
-          <w:ilvl w:val="0"/>
-          <w:numId w:val="0"/>
-        </w:numPr>
-        <w:suppressLineNumbers w:val="0"/>
-        <w:ind w:leftChars="0"/>
-        <w:jc w:val="left"/>
-        <w:rPr>
-          <w:rFonts w:hint="default" w:eastAsia="SimSun" w:cs="Times New Roman" w:asciiTheme="minorAscii" w:hAnsiTheme="minorAscii"/>
-          <w:b w:val="0"/>
-          <w:bCs w:val="0"/>
-          <w:kern w:val="0"/>
-          <w:sz w:val="24"/>
-          <w:szCs w:val="24"/>
-          <w:lang w:val="ru-RU" w:eastAsia="zh-CN" w:bidi="ar"/>
-        </w:rPr>
-      </w:pPr>
-      <w:r>
-        <w:rPr>
-          <w:rFonts w:hint="default" w:eastAsia="SimSun" w:cs="Times New Roman" w:asciiTheme="minorAscii" w:hAnsiTheme="minorAscii"/>
-          <w:b w:val="0"/>
-          <w:bCs w:val="0"/>
-          <w:kern w:val="0"/>
-          <w:sz w:val="24"/>
-          <w:szCs w:val="24"/>
-          <w:lang w:val="ru-RU" w:eastAsia="zh-CN" w:bidi="ar"/>
-        </w:rPr>
-        <w:t>-r--r----- 1 ivan ivan 18 сен 17 14:08 lab0/starmie6/shelmet/pidgeot9</w:t>
-      </w:r>
-    </w:p>
-    <w:p>
-      <w:pPr>
-        <w:keepNext w:val="0"/>
-        <w:keepLines w:val="0"/>
-        <w:widowControl/>
-        <w:numPr>
-          <w:ilvl w:val="0"/>
-          <w:numId w:val="0"/>
-        </w:numPr>
-        <w:suppressLineNumbers w:val="0"/>
-        <w:ind w:leftChars="0"/>
-        <w:jc w:val="left"/>
-        <w:rPr>
-          <w:rFonts w:hint="default" w:eastAsia="SimSun" w:cs="Times New Roman" w:asciiTheme="minorAscii" w:hAnsiTheme="minorAscii"/>
-          <w:b w:val="0"/>
-          <w:bCs w:val="0"/>
-          <w:kern w:val="0"/>
-          <w:sz w:val="24"/>
-          <w:szCs w:val="24"/>
-          <w:lang w:val="ru-RU" w:eastAsia="zh-CN" w:bidi="ar"/>
-        </w:rPr>
-      </w:pPr>
-      <w:r>
-        <w:rPr>
-          <w:rFonts w:hint="default" w:eastAsia="SimSun" w:cs="Times New Roman" w:asciiTheme="minorAscii" w:hAnsiTheme="minorAscii"/>
-          <w:b w:val="0"/>
-          <w:bCs w:val="0"/>
-          <w:kern w:val="0"/>
-          <w:sz w:val="24"/>
-          <w:szCs w:val="24"/>
-          <w:lang w:val="ru-RU" w:eastAsia="zh-CN" w:bidi="ar"/>
-        </w:rPr>
-        <w:t>-r-------- 1 ivan ivan 91 сен 17 14:08 lab0/starmie6/archen</w:t>
+        <w:t>-rw----r--  1 s368916  studs  50 21 сент. 08:35 mantinepurrloin</w:t>
+      </w:r>
+    </w:p>
+    <w:p>
+      <w:pPr>
+        <w:keepNext w:val="0"/>
+        <w:keepLines w:val="0"/>
+        <w:widowControl/>
+        <w:numPr>
+          <w:ilvl w:val="0"/>
+          <w:numId w:val="0"/>
+        </w:numPr>
+        <w:suppressLineNumbers w:val="0"/>
+        <w:ind w:leftChars="0"/>
+        <w:jc w:val="left"/>
+        <w:rPr>
+          <w:rFonts w:hint="default" w:eastAsia="SimSun" w:cs="Times New Roman" w:asciiTheme="minorAscii" w:hAnsiTheme="minorAscii"/>
+          <w:b w:val="0"/>
+          <w:bCs w:val="0"/>
+          <w:kern w:val="0"/>
+          <w:sz w:val="24"/>
+          <w:szCs w:val="24"/>
+          <w:lang w:val="ru-RU" w:eastAsia="zh-CN" w:bidi="ar"/>
+        </w:rPr>
+      </w:pPr>
+      <w:r>
+        <w:rPr>
+          <w:rFonts w:hint="default" w:eastAsia="SimSun" w:cs="Times New Roman" w:asciiTheme="minorAscii" w:hAnsiTheme="minorAscii"/>
+          <w:b w:val="0"/>
+          <w:bCs w:val="0"/>
+          <w:kern w:val="0"/>
+          <w:sz w:val="24"/>
+          <w:szCs w:val="24"/>
+          <w:lang w:val="ru-RU" w:eastAsia="zh-CN" w:bidi="ar"/>
+        </w:rPr>
+        <w:t>-r--------  1 s368916  studs  21 21 сент. 08:35 mantine</w:t>
+      </w:r>
+    </w:p>
+    <w:p>
+      <w:pPr>
+        <w:keepNext w:val="0"/>
+        <w:keepLines w:val="0"/>
+        <w:widowControl/>
+        <w:numPr>
+          <w:ilvl w:val="0"/>
+          <w:numId w:val="0"/>
+        </w:numPr>
+        <w:suppressLineNumbers w:val="0"/>
+        <w:ind w:leftChars="0"/>
+        <w:jc w:val="left"/>
+        <w:rPr>
+          <w:rFonts w:hint="default" w:eastAsia="SimSun" w:cs="Times New Roman" w:asciiTheme="minorAscii" w:hAnsiTheme="minorAscii"/>
+          <w:b w:val="0"/>
+          <w:bCs w:val="0"/>
+          <w:kern w:val="0"/>
+          <w:sz w:val="24"/>
+          <w:szCs w:val="24"/>
+          <w:lang w:val="ru-RU" w:eastAsia="zh-CN" w:bidi="ar"/>
+        </w:rPr>
+      </w:pPr>
+      <w:r>
+        <w:rPr>
+          <w:rFonts w:hint="default" w:eastAsia="SimSun" w:cs="Times New Roman" w:asciiTheme="minorAscii" w:hAnsiTheme="minorAscii"/>
+          <w:b w:val="0"/>
+          <w:bCs w:val="0"/>
+          <w:kern w:val="0"/>
+          <w:sz w:val="24"/>
+          <w:szCs w:val="24"/>
+          <w:lang w:val="ru-RU" w:eastAsia="zh-CN" w:bidi="ar"/>
+        </w:rPr>
+        <w:t>d-wx-wxr-x  2 s368916  studs   2 21 сент. 08:35 liepard</w:t>
+      </w:r>
+    </w:p>
+    <w:p>
+      <w:pPr>
+        <w:keepNext w:val="0"/>
+        <w:keepLines w:val="0"/>
+        <w:widowControl/>
+        <w:numPr>
+          <w:ilvl w:val="0"/>
+          <w:numId w:val="0"/>
+        </w:numPr>
+        <w:suppressLineNumbers w:val="0"/>
+        <w:ind w:leftChars="0"/>
+        <w:jc w:val="left"/>
+        <w:rPr>
+          <w:rFonts w:hint="default" w:eastAsia="SimSun" w:cs="Times New Roman" w:asciiTheme="minorAscii" w:hAnsiTheme="minorAscii"/>
+          <w:b w:val="0"/>
+          <w:bCs w:val="0"/>
+          <w:kern w:val="0"/>
+          <w:sz w:val="24"/>
+          <w:szCs w:val="24"/>
+          <w:lang w:val="ru-RU" w:eastAsia="zh-CN" w:bidi="ar"/>
+        </w:rPr>
+      </w:pPr>
+      <w:r>
+        <w:rPr>
+          <w:rFonts w:hint="default" w:eastAsia="SimSun" w:cs="Times New Roman" w:asciiTheme="minorAscii" w:hAnsiTheme="minorAscii"/>
+          <w:b w:val="0"/>
+          <w:bCs w:val="0"/>
+          <w:kern w:val="0"/>
+          <w:sz w:val="24"/>
+          <w:szCs w:val="24"/>
+          <w:lang w:val="ru-RU" w:eastAsia="zh-CN" w:bidi="ar"/>
+        </w:rPr>
+        <w:t>d-wxrw--wx  2 s368916  studs   2 21 сент. 08:35 ledyba</w:t>
+      </w:r>
+    </w:p>
+    <w:p>
+      <w:pPr>
+        <w:keepNext w:val="0"/>
+        <w:keepLines w:val="0"/>
+        <w:widowControl/>
+        <w:numPr>
+          <w:ilvl w:val="0"/>
+          <w:numId w:val="0"/>
+        </w:numPr>
+        <w:suppressLineNumbers w:val="0"/>
+        <w:ind w:leftChars="0"/>
+        <w:jc w:val="left"/>
+        <w:rPr>
+          <w:rFonts w:hint="default" w:eastAsia="SimSun" w:cs="Times New Roman" w:asciiTheme="minorAscii" w:hAnsiTheme="minorAscii"/>
+          <w:b w:val="0"/>
+          <w:bCs w:val="0"/>
+          <w:kern w:val="0"/>
+          <w:sz w:val="24"/>
+          <w:szCs w:val="24"/>
+          <w:lang w:val="ru-RU" w:eastAsia="zh-CN" w:bidi="ar"/>
+        </w:rPr>
+      </w:pPr>
+      <w:r>
+        <w:rPr>
+          <w:rFonts w:hint="default" w:eastAsia="SimSun" w:cs="Times New Roman" w:asciiTheme="minorAscii" w:hAnsiTheme="minorAscii"/>
+          <w:b w:val="0"/>
+          <w:bCs w:val="0"/>
+          <w:kern w:val="0"/>
+          <w:sz w:val="24"/>
+          <w:szCs w:val="24"/>
+          <w:lang w:val="ru-RU" w:eastAsia="zh-CN" w:bidi="ar"/>
+        </w:rPr>
+        <w:t>-r--r-----  2 s368916  studs  18 21 сент. 08:35 lab0/starmie6/petililpidgeot</w:t>
+      </w:r>
+    </w:p>
+    <w:p>
+      <w:pPr>
+        <w:keepNext w:val="0"/>
+        <w:keepLines w:val="0"/>
+        <w:widowControl/>
+        <w:numPr>
+          <w:ilvl w:val="0"/>
+          <w:numId w:val="0"/>
+        </w:numPr>
+        <w:suppressLineNumbers w:val="0"/>
+        <w:ind w:leftChars="0"/>
+        <w:jc w:val="left"/>
+        <w:rPr>
+          <w:rFonts w:hint="default" w:eastAsia="SimSun" w:cs="Times New Roman" w:asciiTheme="minorAscii" w:hAnsiTheme="minorAscii"/>
+          <w:b w:val="0"/>
+          <w:bCs w:val="0"/>
+          <w:kern w:val="0"/>
+          <w:sz w:val="24"/>
+          <w:szCs w:val="24"/>
+          <w:lang w:val="ru-RU" w:eastAsia="zh-CN" w:bidi="ar"/>
+        </w:rPr>
+      </w:pPr>
+      <w:r>
+        <w:rPr>
+          <w:rFonts w:hint="default" w:eastAsia="SimSun" w:cs="Times New Roman" w:asciiTheme="minorAscii" w:hAnsiTheme="minorAscii"/>
+          <w:b w:val="0"/>
+          <w:bCs w:val="0"/>
+          <w:kern w:val="0"/>
+          <w:sz w:val="24"/>
+          <w:szCs w:val="24"/>
+          <w:lang w:val="ru-RU" w:eastAsia="zh-CN" w:bidi="ar"/>
+        </w:rPr>
+        <w:t>-rw-r--r--  1 s368916  studs  85 21 сент. 08:35 lab0/starmie6/petilil</w:t>
+      </w:r>
+    </w:p>
+    <w:p>
+      <w:pPr>
+        <w:keepNext w:val="0"/>
+        <w:keepLines w:val="0"/>
+        <w:widowControl/>
+        <w:numPr>
+          <w:ilvl w:val="0"/>
+          <w:numId w:val="0"/>
+        </w:numPr>
+        <w:suppressLineNumbers w:val="0"/>
+        <w:ind w:leftChars="0"/>
+        <w:jc w:val="left"/>
+        <w:rPr>
+          <w:rFonts w:hint="default" w:eastAsia="SimSun" w:cs="Times New Roman" w:asciiTheme="minorAscii" w:hAnsiTheme="minorAscii"/>
+          <w:b w:val="0"/>
+          <w:bCs w:val="0"/>
+          <w:kern w:val="0"/>
+          <w:sz w:val="24"/>
+          <w:szCs w:val="24"/>
+          <w:lang w:val="ru-RU" w:eastAsia="zh-CN" w:bidi="ar"/>
+        </w:rPr>
+      </w:pPr>
+      <w:r>
+        <w:rPr>
+          <w:rFonts w:hint="default" w:eastAsia="SimSun" w:cs="Times New Roman" w:asciiTheme="minorAscii" w:hAnsiTheme="minorAscii"/>
+          <w:b w:val="0"/>
+          <w:bCs w:val="0"/>
+          <w:kern w:val="0"/>
+          <w:sz w:val="24"/>
+          <w:szCs w:val="24"/>
+          <w:lang w:val="ru-RU" w:eastAsia="zh-CN" w:bidi="ar"/>
+        </w:rPr>
+        <w:t>-rw-------  1 s368916  studs  23 21 сент. 08:35 lab0/starmie6/gabite</w:t>
       </w:r>
     </w:p>
     <w:p>
@@ -7928,7 +8080,77 @@
         </w:rPr>
       </w:pPr>
       <w:bookmarkStart w:id="0" w:name="_GoBack"/>
-      <w:bookmarkEnd w:id="0"/>
+      <w:r>
+        <w:rPr>
+          <w:rFonts w:hint="default" w:eastAsia="SimSun" w:cs="Times New Roman" w:asciiTheme="minorAscii" w:hAnsiTheme="minorAscii"/>
+          <w:b w:val="0"/>
+          <w:bCs w:val="0"/>
+          <w:kern w:val="0"/>
+          <w:sz w:val="24"/>
+          <w:szCs w:val="24"/>
+          <w:lang w:val="ru-RU" w:eastAsia="zh-CN" w:bidi="ar"/>
+        </w:rPr>
+        <w:t>-r--r-----  1 s368916  studs  18 21 сент. 08:35 lab0/starmie6/shelmet/pidgeot9</w:t>
+      </w:r>
+    </w:p>
+    <w:bookmarkEnd w:id="0"/>
+    <w:p>
+      <w:pPr>
+        <w:keepNext w:val="0"/>
+        <w:keepLines w:val="0"/>
+        <w:widowControl/>
+        <w:numPr>
+          <w:ilvl w:val="0"/>
+          <w:numId w:val="0"/>
+        </w:numPr>
+        <w:suppressLineNumbers w:val="0"/>
+        <w:ind w:leftChars="0"/>
+        <w:jc w:val="left"/>
+        <w:rPr>
+          <w:rFonts w:hint="default" w:eastAsia="SimSun" w:cs="Times New Roman" w:asciiTheme="minorAscii" w:hAnsiTheme="minorAscii"/>
+          <w:b w:val="0"/>
+          <w:bCs w:val="0"/>
+          <w:kern w:val="0"/>
+          <w:sz w:val="24"/>
+          <w:szCs w:val="24"/>
+          <w:lang w:val="en-US" w:eastAsia="zh-CN" w:bidi="ar"/>
+        </w:rPr>
+      </w:pPr>
+      <w:r>
+        <w:rPr>
+          <w:rFonts w:hint="default" w:eastAsia="SimSun" w:cs="Times New Roman" w:asciiTheme="minorAscii" w:hAnsiTheme="minorAscii"/>
+          <w:b w:val="0"/>
+          <w:bCs w:val="0"/>
+          <w:kern w:val="0"/>
+          <w:sz w:val="24"/>
+          <w:szCs w:val="24"/>
+          <w:lang w:val="ru-RU" w:eastAsia="zh-CN" w:bidi="ar"/>
+        </w:rPr>
+        <w:t>-r--------  1 s368916  studs  91 21 сент. 08:35 lab0/starmie6/archen</w:t>
+      </w:r>
+    </w:p>
+    <w:p>
+      <w:pPr>
+        <w:keepNext w:val="0"/>
+        <w:keepLines w:val="0"/>
+        <w:widowControl/>
+        <w:numPr>
+          <w:ilvl w:val="0"/>
+          <w:numId w:val="0"/>
+        </w:numPr>
+        <w:suppressLineNumbers w:val="0"/>
+        <w:ind w:leftChars="0"/>
+        <w:jc w:val="left"/>
+        <w:rPr>
+          <w:rFonts w:hint="default" w:eastAsia="SimSun" w:cs="Times New Roman" w:asciiTheme="minorAscii" w:hAnsiTheme="minorAscii"/>
+          <w:b w:val="0"/>
+          <w:bCs w:val="0"/>
+          <w:kern w:val="0"/>
+          <w:sz w:val="24"/>
+          <w:szCs w:val="24"/>
+          <w:lang w:val="ru-RU" w:eastAsia="zh-CN" w:bidi="ar"/>
+        </w:rPr>
+      </w:pPr>
     </w:p>
     <w:p>
       <w:pPr>
@@ -8508,1289 +8730,1568 @@
           <w:szCs w:val="24"/>
           <w:lang w:val="ru-RU" w:eastAsia="zh-CN" w:bidi="ar"/>
         </w:rPr>
-        <w:t>lrwxrwxrwx 1 ivan ivan   10 сен 10 12:44 Copy_21 -&gt; metagross6</w:t>
-      </w:r>
-    </w:p>
-    <w:p>
-      <w:pPr>
-        <w:keepNext w:val="0"/>
-        <w:keepLines w:val="0"/>
-        <w:widowControl/>
-        <w:numPr>
-          <w:ilvl w:val="0"/>
-          <w:numId w:val="0"/>
-        </w:numPr>
-        <w:suppressLineNumbers w:val="0"/>
-        <w:ind w:leftChars="0"/>
-        <w:jc w:val="left"/>
-        <w:rPr>
-          <w:rFonts w:hint="default" w:eastAsia="SimSun" w:cs="Times New Roman" w:asciiTheme="minorAscii" w:hAnsiTheme="minorAscii"/>
-          <w:b w:val="0"/>
-          <w:bCs w:val="0"/>
-          <w:kern w:val="0"/>
-          <w:sz w:val="24"/>
-          <w:szCs w:val="24"/>
-          <w:lang w:val="ru-RU" w:eastAsia="zh-CN" w:bidi="ar"/>
-        </w:rPr>
-      </w:pPr>
-      <w:r>
-        <w:rPr>
-          <w:rFonts w:hint="default" w:eastAsia="SimSun" w:cs="Times New Roman" w:asciiTheme="minorAscii" w:hAnsiTheme="minorAscii"/>
-          <w:b w:val="0"/>
-          <w:bCs w:val="0"/>
-          <w:kern w:val="0"/>
-          <w:sz w:val="24"/>
-          <w:szCs w:val="24"/>
-          <w:lang w:val="ru-RU" w:eastAsia="zh-CN" w:bidi="ar"/>
-        </w:rPr>
-        <w:t>-r-x------ 1 ivan ivan   48 сен 10 12:44 gothita3</w:t>
-      </w:r>
-    </w:p>
-    <w:p>
-      <w:pPr>
-        <w:keepNext w:val="0"/>
-        <w:keepLines w:val="0"/>
-        <w:widowControl/>
-        <w:numPr>
-          <w:ilvl w:val="0"/>
-          <w:numId w:val="0"/>
-        </w:numPr>
-        <w:suppressLineNumbers w:val="0"/>
-        <w:ind w:leftChars="0"/>
-        <w:jc w:val="left"/>
-        <w:rPr>
-          <w:rFonts w:hint="default" w:eastAsia="SimSun" w:cs="Times New Roman" w:asciiTheme="minorAscii" w:hAnsiTheme="minorAscii"/>
-          <w:b w:val="0"/>
-          <w:bCs w:val="0"/>
-          <w:kern w:val="0"/>
-          <w:sz w:val="24"/>
-          <w:szCs w:val="24"/>
-          <w:lang w:val="ru-RU" w:eastAsia="zh-CN" w:bidi="ar"/>
-        </w:rPr>
-      </w:pPr>
-      <w:r>
-        <w:rPr>
-          <w:rFonts w:hint="default" w:eastAsia="SimSun" w:cs="Times New Roman" w:asciiTheme="minorAscii" w:hAnsiTheme="minorAscii"/>
-          <w:b w:val="0"/>
-          <w:bCs w:val="0"/>
-          <w:kern w:val="0"/>
-          <w:sz w:val="24"/>
-          <w:szCs w:val="24"/>
-          <w:lang w:val="ru-RU" w:eastAsia="zh-CN" w:bidi="ar"/>
-        </w:rPr>
-        <w:t>-rw-r--r-- 1 ivan ivan  170 сен 10 12:44 gothita3_62</w:t>
-      </w:r>
-    </w:p>
-    <w:p>
-      <w:pPr>
-        <w:keepNext w:val="0"/>
-        <w:keepLines w:val="0"/>
-        <w:widowControl/>
-        <w:numPr>
-          <w:ilvl w:val="0"/>
-          <w:numId w:val="0"/>
-        </w:numPr>
-        <w:suppressLineNumbers w:val="0"/>
-        <w:ind w:leftChars="0"/>
-        <w:jc w:val="left"/>
-        <w:rPr>
-          <w:rFonts w:hint="default" w:eastAsia="SimSun" w:cs="Times New Roman" w:asciiTheme="minorAscii" w:hAnsiTheme="minorAscii"/>
-          <w:b w:val="0"/>
-          <w:bCs w:val="0"/>
-          <w:kern w:val="0"/>
-          <w:sz w:val="24"/>
-          <w:szCs w:val="24"/>
-          <w:lang w:val="ru-RU" w:eastAsia="zh-CN" w:bidi="ar"/>
-        </w:rPr>
-      </w:pPr>
-      <w:r>
-        <w:rPr>
-          <w:rFonts w:hint="default" w:eastAsia="SimSun" w:cs="Times New Roman" w:asciiTheme="minorAscii" w:hAnsiTheme="minorAscii"/>
-          <w:b w:val="0"/>
-          <w:bCs w:val="0"/>
-          <w:kern w:val="0"/>
-          <w:sz w:val="24"/>
-          <w:szCs w:val="24"/>
-          <w:lang w:val="ru-RU" w:eastAsia="zh-CN" w:bidi="ar"/>
-        </w:rPr>
-        <w:t>drwx------ 4 ivan ivan 4096 сен 10 12:44 metagross6</w:t>
-      </w:r>
-    </w:p>
-    <w:p>
-      <w:pPr>
-        <w:keepNext w:val="0"/>
-        <w:keepLines w:val="0"/>
-        <w:widowControl/>
-        <w:numPr>
-          <w:ilvl w:val="0"/>
-          <w:numId w:val="0"/>
-        </w:numPr>
-        <w:suppressLineNumbers w:val="0"/>
-        <w:ind w:leftChars="0"/>
-        <w:jc w:val="left"/>
-        <w:rPr>
-          <w:rFonts w:hint="default" w:eastAsia="SimSun" w:cs="Times New Roman" w:asciiTheme="minorAscii" w:hAnsiTheme="minorAscii"/>
-          <w:b w:val="0"/>
-          <w:bCs w:val="0"/>
-          <w:kern w:val="0"/>
-          <w:sz w:val="24"/>
-          <w:szCs w:val="24"/>
-          <w:lang w:val="ru-RU" w:eastAsia="zh-CN" w:bidi="ar"/>
-        </w:rPr>
-      </w:pPr>
-      <w:r>
-        <w:rPr>
-          <w:rFonts w:hint="default" w:eastAsia="SimSun" w:cs="Times New Roman" w:asciiTheme="minorAscii" w:hAnsiTheme="minorAscii"/>
-          <w:b w:val="0"/>
-          <w:bCs w:val="0"/>
-          <w:kern w:val="0"/>
-          <w:sz w:val="24"/>
-          <w:szCs w:val="24"/>
-          <w:lang w:val="ru-RU" w:eastAsia="zh-CN" w:bidi="ar"/>
-        </w:rPr>
-        <w:t>drwxrw-r-- 3 ivan ivan 4096 сен 10 12:44 mightyena8</w:t>
-      </w:r>
-    </w:p>
-    <w:p>
-      <w:pPr>
-        <w:keepNext w:val="0"/>
-        <w:keepLines w:val="0"/>
-        <w:widowControl/>
-        <w:numPr>
-          <w:ilvl w:val="0"/>
-          <w:numId w:val="0"/>
-        </w:numPr>
-        <w:suppressLineNumbers w:val="0"/>
-        <w:ind w:leftChars="0"/>
-        <w:jc w:val="left"/>
-        <w:rPr>
-          <w:rFonts w:hint="default" w:eastAsia="SimSun" w:cs="Times New Roman" w:asciiTheme="minorAscii" w:hAnsiTheme="minorAscii"/>
-          <w:b w:val="0"/>
-          <w:bCs w:val="0"/>
-          <w:kern w:val="0"/>
-          <w:sz w:val="24"/>
-          <w:szCs w:val="24"/>
-          <w:lang w:val="ru-RU" w:eastAsia="zh-CN" w:bidi="ar"/>
-        </w:rPr>
-      </w:pPr>
-      <w:r>
-        <w:rPr>
-          <w:rFonts w:hint="default" w:eastAsia="SimSun" w:cs="Times New Roman" w:asciiTheme="minorAscii" w:hAnsiTheme="minorAscii"/>
-          <w:b w:val="0"/>
-          <w:bCs w:val="0"/>
-          <w:kern w:val="0"/>
-          <w:sz w:val="24"/>
-          <w:szCs w:val="24"/>
-          <w:lang w:val="ru-RU" w:eastAsia="zh-CN" w:bidi="ar"/>
-        </w:rPr>
-        <w:t>-r--r----- 2 ivan ivan   18 сен 10 12:44 pidgeot9</w:t>
-      </w:r>
-    </w:p>
-    <w:p>
-      <w:pPr>
-        <w:keepNext w:val="0"/>
-        <w:keepLines w:val="0"/>
-        <w:widowControl/>
-        <w:numPr>
-          <w:ilvl w:val="0"/>
-          <w:numId w:val="0"/>
-        </w:numPr>
-        <w:suppressLineNumbers w:val="0"/>
-        <w:ind w:leftChars="0"/>
-        <w:jc w:val="left"/>
-        <w:rPr>
-          <w:rFonts w:hint="default" w:eastAsia="SimSun" w:cs="Times New Roman" w:asciiTheme="minorAscii" w:hAnsiTheme="minorAscii"/>
-          <w:b w:val="0"/>
-          <w:bCs w:val="0"/>
-          <w:kern w:val="0"/>
-          <w:sz w:val="24"/>
-          <w:szCs w:val="24"/>
-          <w:lang w:val="ru-RU" w:eastAsia="zh-CN" w:bidi="ar"/>
-        </w:rPr>
-      </w:pPr>
-      <w:r>
-        <w:rPr>
-          <w:rFonts w:hint="default" w:eastAsia="SimSun" w:cs="Times New Roman" w:asciiTheme="minorAscii" w:hAnsiTheme="minorAscii"/>
-          <w:b w:val="0"/>
-          <w:bCs w:val="0"/>
-          <w:kern w:val="0"/>
-          <w:sz w:val="24"/>
-          <w:szCs w:val="24"/>
-          <w:lang w:val="ru-RU" w:eastAsia="zh-CN" w:bidi="ar"/>
-        </w:rPr>
-        <w:t>-rw----r-- 1 ivan ivan   50 сен 10 12:44 purrloin1</w:t>
-      </w:r>
-    </w:p>
-    <w:p>
-      <w:pPr>
-        <w:keepNext w:val="0"/>
-        <w:keepLines w:val="0"/>
-        <w:widowControl/>
-        <w:numPr>
-          <w:ilvl w:val="0"/>
-          <w:numId w:val="0"/>
-        </w:numPr>
-        <w:suppressLineNumbers w:val="0"/>
-        <w:ind w:leftChars="0"/>
-        <w:jc w:val="left"/>
-        <w:rPr>
-          <w:rFonts w:hint="default" w:eastAsia="SimSun" w:cs="Times New Roman" w:asciiTheme="minorAscii" w:hAnsiTheme="minorAscii"/>
-          <w:b w:val="0"/>
-          <w:bCs w:val="0"/>
-          <w:kern w:val="0"/>
-          <w:sz w:val="24"/>
-          <w:szCs w:val="24"/>
-          <w:lang w:val="ru-RU" w:eastAsia="zh-CN" w:bidi="ar"/>
-        </w:rPr>
-      </w:pPr>
-      <w:r>
-        <w:rPr>
-          <w:rFonts w:hint="default" w:eastAsia="SimSun" w:cs="Times New Roman" w:asciiTheme="minorAscii" w:hAnsiTheme="minorAscii"/>
-          <w:b w:val="0"/>
-          <w:bCs w:val="0"/>
-          <w:kern w:val="0"/>
-          <w:sz w:val="24"/>
-          <w:szCs w:val="24"/>
-          <w:lang w:val="ru-RU" w:eastAsia="zh-CN" w:bidi="ar"/>
-        </w:rPr>
-        <w:t>dr-x--x--x 3 ivan ivan 4096 сен 10 12:44 starmie6</w:t>
-      </w:r>
-    </w:p>
-    <w:p>
-      <w:pPr>
-        <w:keepNext w:val="0"/>
-        <w:keepLines w:val="0"/>
-        <w:widowControl/>
-        <w:numPr>
-          <w:ilvl w:val="0"/>
-          <w:numId w:val="0"/>
-        </w:numPr>
-        <w:suppressLineNumbers w:val="0"/>
-        <w:ind w:leftChars="0"/>
-        <w:jc w:val="left"/>
-        <w:rPr>
-          <w:rFonts w:hint="default" w:eastAsia="SimSun" w:cs="Times New Roman" w:asciiTheme="minorAscii" w:hAnsiTheme="minorAscii"/>
-          <w:b w:val="0"/>
-          <w:bCs w:val="0"/>
-          <w:kern w:val="0"/>
-          <w:sz w:val="24"/>
-          <w:szCs w:val="24"/>
-          <w:lang w:val="ru-RU" w:eastAsia="zh-CN" w:bidi="ar"/>
-        </w:rPr>
-      </w:pPr>
-    </w:p>
-    <w:p>
-      <w:pPr>
-        <w:keepNext w:val="0"/>
-        <w:keepLines w:val="0"/>
-        <w:widowControl/>
-        <w:numPr>
-          <w:ilvl w:val="0"/>
-          <w:numId w:val="0"/>
-        </w:numPr>
-        <w:suppressLineNumbers w:val="0"/>
-        <w:ind w:leftChars="0"/>
-        <w:jc w:val="left"/>
-        <w:rPr>
-          <w:rFonts w:hint="default" w:eastAsia="SimSun" w:cs="Times New Roman" w:asciiTheme="minorAscii" w:hAnsiTheme="minorAscii"/>
-          <w:b w:val="0"/>
-          <w:bCs w:val="0"/>
-          <w:kern w:val="0"/>
-          <w:sz w:val="24"/>
-          <w:szCs w:val="24"/>
-          <w:lang w:val="ru-RU" w:eastAsia="zh-CN" w:bidi="ar"/>
-        </w:rPr>
-      </w:pPr>
-      <w:r>
-        <w:rPr>
-          <w:rFonts w:hint="default" w:eastAsia="SimSun" w:cs="Times New Roman" w:asciiTheme="minorAscii" w:hAnsiTheme="minorAscii"/>
-          <w:b w:val="0"/>
-          <w:bCs w:val="0"/>
-          <w:kern w:val="0"/>
-          <w:sz w:val="24"/>
-          <w:szCs w:val="24"/>
-          <w:lang w:val="ru-RU" w:eastAsia="zh-CN" w:bidi="ar"/>
-        </w:rPr>
-        <w:t>./metagross6:</w:t>
-      </w:r>
-    </w:p>
-    <w:p>
-      <w:pPr>
-        <w:keepNext w:val="0"/>
-        <w:keepLines w:val="0"/>
-        <w:widowControl/>
-        <w:numPr>
-          <w:ilvl w:val="0"/>
-          <w:numId w:val="0"/>
-        </w:numPr>
-        <w:suppressLineNumbers w:val="0"/>
-        <w:ind w:leftChars="0"/>
-        <w:jc w:val="left"/>
-        <w:rPr>
-          <w:rFonts w:hint="default" w:eastAsia="SimSun" w:cs="Times New Roman" w:asciiTheme="minorAscii" w:hAnsiTheme="minorAscii"/>
-          <w:b w:val="0"/>
-          <w:bCs w:val="0"/>
-          <w:kern w:val="0"/>
-          <w:sz w:val="24"/>
-          <w:szCs w:val="24"/>
-          <w:lang w:val="ru-RU" w:eastAsia="zh-CN" w:bidi="ar"/>
-        </w:rPr>
-      </w:pPr>
-      <w:r>
-        <w:rPr>
-          <w:rFonts w:hint="default" w:eastAsia="SimSun" w:cs="Times New Roman" w:asciiTheme="minorAscii" w:hAnsiTheme="minorAscii"/>
-          <w:b w:val="0"/>
-          <w:bCs w:val="0"/>
-          <w:kern w:val="0"/>
-          <w:sz w:val="24"/>
-          <w:szCs w:val="24"/>
-          <w:lang w:val="ru-RU" w:eastAsia="zh-CN" w:bidi="ar"/>
-        </w:rPr>
-        <w:t>total 16</w:t>
-      </w:r>
-    </w:p>
-    <w:p>
-      <w:pPr>
-        <w:keepNext w:val="0"/>
-        <w:keepLines w:val="0"/>
-        <w:widowControl/>
-        <w:numPr>
-          <w:ilvl w:val="0"/>
-          <w:numId w:val="0"/>
-        </w:numPr>
-        <w:suppressLineNumbers w:val="0"/>
-        <w:ind w:leftChars="0"/>
-        <w:jc w:val="left"/>
-        <w:rPr>
-          <w:rFonts w:hint="default" w:eastAsia="SimSun" w:cs="Times New Roman" w:asciiTheme="minorAscii" w:hAnsiTheme="minorAscii"/>
-          <w:b w:val="0"/>
-          <w:bCs w:val="0"/>
-          <w:kern w:val="0"/>
-          <w:sz w:val="24"/>
-          <w:szCs w:val="24"/>
-          <w:lang w:val="ru-RU" w:eastAsia="zh-CN" w:bidi="ar"/>
-        </w:rPr>
-      </w:pPr>
-      <w:r>
-        <w:rPr>
-          <w:rFonts w:hint="default" w:eastAsia="SimSun" w:cs="Times New Roman" w:asciiTheme="minorAscii" w:hAnsiTheme="minorAscii"/>
-          <w:b w:val="0"/>
-          <w:bCs w:val="0"/>
-          <w:kern w:val="0"/>
-          <w:sz w:val="24"/>
-          <w:szCs w:val="24"/>
-          <w:lang w:val="ru-RU" w:eastAsia="zh-CN" w:bidi="ar"/>
-        </w:rPr>
-        <w:t>d-wxrw--wx 2 ivan ivan 4096 сен 10 12:44 ledyba</w:t>
-      </w:r>
-    </w:p>
-    <w:p>
-      <w:pPr>
-        <w:keepNext w:val="0"/>
-        <w:keepLines w:val="0"/>
-        <w:widowControl/>
-        <w:numPr>
-          <w:ilvl w:val="0"/>
-          <w:numId w:val="0"/>
-        </w:numPr>
-        <w:suppressLineNumbers w:val="0"/>
-        <w:ind w:leftChars="0"/>
-        <w:jc w:val="left"/>
-        <w:rPr>
-          <w:rFonts w:hint="default" w:eastAsia="SimSun" w:cs="Times New Roman" w:asciiTheme="minorAscii" w:hAnsiTheme="minorAscii"/>
-          <w:b w:val="0"/>
-          <w:bCs w:val="0"/>
-          <w:kern w:val="0"/>
-          <w:sz w:val="24"/>
-          <w:szCs w:val="24"/>
-          <w:lang w:val="ru-RU" w:eastAsia="zh-CN" w:bidi="ar"/>
-        </w:rPr>
-      </w:pPr>
-      <w:r>
-        <w:rPr>
-          <w:rFonts w:hint="default" w:eastAsia="SimSun" w:cs="Times New Roman" w:asciiTheme="minorAscii" w:hAnsiTheme="minorAscii"/>
-          <w:b w:val="0"/>
-          <w:bCs w:val="0"/>
-          <w:kern w:val="0"/>
-          <w:sz w:val="24"/>
-          <w:szCs w:val="24"/>
-          <w:lang w:val="ru-RU" w:eastAsia="zh-CN" w:bidi="ar"/>
-        </w:rPr>
-        <w:t>d-wx-wxr-x 2 ivan ivan 4096 сен 10 12:44 liepard</w:t>
-      </w:r>
-    </w:p>
-    <w:p>
-      <w:pPr>
-        <w:keepNext w:val="0"/>
-        <w:keepLines w:val="0"/>
-        <w:widowControl/>
-        <w:numPr>
-          <w:ilvl w:val="0"/>
-          <w:numId w:val="0"/>
-        </w:numPr>
-        <w:suppressLineNumbers w:val="0"/>
-        <w:ind w:leftChars="0"/>
-        <w:jc w:val="left"/>
-        <w:rPr>
-          <w:rFonts w:hint="default" w:eastAsia="SimSun" w:cs="Times New Roman" w:asciiTheme="minorAscii" w:hAnsiTheme="minorAscii"/>
-          <w:b w:val="0"/>
-          <w:bCs w:val="0"/>
-          <w:kern w:val="0"/>
-          <w:sz w:val="24"/>
-          <w:szCs w:val="24"/>
-          <w:lang w:val="ru-RU" w:eastAsia="zh-CN" w:bidi="ar"/>
-        </w:rPr>
-      </w:pPr>
-      <w:r>
-        <w:rPr>
-          <w:rFonts w:hint="default" w:eastAsia="SimSun" w:cs="Times New Roman" w:asciiTheme="minorAscii" w:hAnsiTheme="minorAscii"/>
-          <w:b w:val="0"/>
-          <w:bCs w:val="0"/>
-          <w:kern w:val="0"/>
-          <w:sz w:val="24"/>
-          <w:szCs w:val="24"/>
-          <w:lang w:val="ru-RU" w:eastAsia="zh-CN" w:bidi="ar"/>
-        </w:rPr>
-        <w:t>-r-------- 1 ivan ivan   21 сен 10 12:44 mantine</w:t>
-      </w:r>
-    </w:p>
-    <w:p>
-      <w:pPr>
-        <w:keepNext w:val="0"/>
-        <w:keepLines w:val="0"/>
-        <w:widowControl/>
-        <w:numPr>
-          <w:ilvl w:val="0"/>
-          <w:numId w:val="0"/>
-        </w:numPr>
-        <w:suppressLineNumbers w:val="0"/>
-        <w:ind w:leftChars="0"/>
-        <w:jc w:val="left"/>
-        <w:rPr>
-          <w:rFonts w:hint="default" w:eastAsia="SimSun" w:cs="Times New Roman" w:asciiTheme="minorAscii" w:hAnsiTheme="minorAscii"/>
-          <w:b w:val="0"/>
-          <w:bCs w:val="0"/>
-          <w:kern w:val="0"/>
-          <w:sz w:val="24"/>
-          <w:szCs w:val="24"/>
-          <w:lang w:val="ru-RU" w:eastAsia="zh-CN" w:bidi="ar"/>
-        </w:rPr>
-      </w:pPr>
-      <w:r>
-        <w:rPr>
-          <w:rFonts w:hint="default" w:eastAsia="SimSun" w:cs="Times New Roman" w:asciiTheme="minorAscii" w:hAnsiTheme="minorAscii"/>
-          <w:b w:val="0"/>
-          <w:bCs w:val="0"/>
-          <w:kern w:val="0"/>
-          <w:sz w:val="24"/>
-          <w:szCs w:val="24"/>
-          <w:lang w:val="ru-RU" w:eastAsia="zh-CN" w:bidi="ar"/>
-        </w:rPr>
-        <w:t>-rw----r-- 1 ivan ivan   50 сен 10 12:44 mantinepurrloin</w:t>
-      </w:r>
-    </w:p>
-    <w:p>
-      <w:pPr>
-        <w:keepNext w:val="0"/>
-        <w:keepLines w:val="0"/>
-        <w:widowControl/>
-        <w:numPr>
-          <w:ilvl w:val="0"/>
-          <w:numId w:val="0"/>
-        </w:numPr>
-        <w:suppressLineNumbers w:val="0"/>
-        <w:ind w:leftChars="0"/>
-        <w:jc w:val="left"/>
-        <w:rPr>
-          <w:rFonts w:hint="default" w:eastAsia="SimSun" w:cs="Times New Roman" w:asciiTheme="minorAscii" w:hAnsiTheme="minorAscii"/>
-          <w:b w:val="0"/>
-          <w:bCs w:val="0"/>
-          <w:kern w:val="0"/>
-          <w:sz w:val="24"/>
-          <w:szCs w:val="24"/>
-          <w:lang w:val="ru-RU" w:eastAsia="zh-CN" w:bidi="ar"/>
-        </w:rPr>
-      </w:pPr>
-      <w:r>
-        <w:rPr>
-          <w:rFonts w:hint="default" w:eastAsia="SimSun" w:cs="Times New Roman" w:asciiTheme="minorAscii" w:hAnsiTheme="minorAscii"/>
-          <w:b w:val="0"/>
-          <w:bCs w:val="0"/>
-          <w:kern w:val="0"/>
-          <w:sz w:val="24"/>
-          <w:szCs w:val="24"/>
-          <w:lang w:val="ru-RU" w:eastAsia="zh-CN" w:bidi="ar"/>
-        </w:rPr>
-        <w:t>ls: cannot open directory './metagross6/ledyba': Permission denied</w:t>
-      </w:r>
-    </w:p>
-    <w:p>
-      <w:pPr>
-        <w:keepNext w:val="0"/>
-        <w:keepLines w:val="0"/>
-        <w:widowControl/>
-        <w:numPr>
-          <w:ilvl w:val="0"/>
-          <w:numId w:val="0"/>
-        </w:numPr>
-        <w:suppressLineNumbers w:val="0"/>
-        <w:ind w:leftChars="0"/>
-        <w:jc w:val="left"/>
-        <w:rPr>
-          <w:rFonts w:hint="default" w:eastAsia="SimSun" w:cs="Times New Roman" w:asciiTheme="minorAscii" w:hAnsiTheme="minorAscii"/>
-          <w:b w:val="0"/>
-          <w:bCs w:val="0"/>
-          <w:kern w:val="0"/>
-          <w:sz w:val="24"/>
-          <w:szCs w:val="24"/>
-          <w:lang w:val="ru-RU" w:eastAsia="zh-CN" w:bidi="ar"/>
-        </w:rPr>
-      </w:pPr>
-      <w:r>
-        <w:rPr>
-          <w:rFonts w:hint="default" w:eastAsia="SimSun" w:cs="Times New Roman" w:asciiTheme="minorAscii" w:hAnsiTheme="minorAscii"/>
-          <w:b w:val="0"/>
-          <w:bCs w:val="0"/>
-          <w:kern w:val="0"/>
-          <w:sz w:val="24"/>
-          <w:szCs w:val="24"/>
-          <w:lang w:val="ru-RU" w:eastAsia="zh-CN" w:bidi="ar"/>
-        </w:rPr>
-        <w:t>ls: cannot open directory './metagross6/liepard': Permission denied</w:t>
-      </w:r>
-    </w:p>
-    <w:p>
-      <w:pPr>
-        <w:keepNext w:val="0"/>
-        <w:keepLines w:val="0"/>
-        <w:widowControl/>
-        <w:numPr>
-          <w:ilvl w:val="0"/>
-          <w:numId w:val="0"/>
-        </w:numPr>
-        <w:suppressLineNumbers w:val="0"/>
-        <w:ind w:leftChars="0"/>
-        <w:jc w:val="left"/>
-        <w:rPr>
-          <w:rFonts w:hint="default" w:eastAsia="SimSun" w:cs="Times New Roman" w:asciiTheme="minorAscii" w:hAnsiTheme="minorAscii"/>
-          <w:b w:val="0"/>
-          <w:bCs w:val="0"/>
-          <w:kern w:val="0"/>
-          <w:sz w:val="24"/>
-          <w:szCs w:val="24"/>
-          <w:lang w:val="ru-RU" w:eastAsia="zh-CN" w:bidi="ar"/>
-        </w:rPr>
-      </w:pPr>
-    </w:p>
-    <w:p>
-      <w:pPr>
-        <w:keepNext w:val="0"/>
-        <w:keepLines w:val="0"/>
-        <w:widowControl/>
-        <w:numPr>
-          <w:ilvl w:val="0"/>
-          <w:numId w:val="0"/>
-        </w:numPr>
-        <w:suppressLineNumbers w:val="0"/>
-        <w:ind w:leftChars="0"/>
-        <w:jc w:val="left"/>
-        <w:rPr>
-          <w:rFonts w:hint="default" w:eastAsia="SimSun" w:cs="Times New Roman" w:asciiTheme="minorAscii" w:hAnsiTheme="minorAscii"/>
-          <w:b w:val="0"/>
-          <w:bCs w:val="0"/>
-          <w:kern w:val="0"/>
-          <w:sz w:val="24"/>
-          <w:szCs w:val="24"/>
-          <w:lang w:val="ru-RU" w:eastAsia="zh-CN" w:bidi="ar"/>
-        </w:rPr>
-      </w:pPr>
-      <w:r>
-        <w:rPr>
-          <w:rFonts w:hint="default" w:eastAsia="SimSun" w:cs="Times New Roman" w:asciiTheme="minorAscii" w:hAnsiTheme="minorAscii"/>
-          <w:b w:val="0"/>
-          <w:bCs w:val="0"/>
-          <w:kern w:val="0"/>
-          <w:sz w:val="24"/>
-          <w:szCs w:val="24"/>
-          <w:lang w:val="ru-RU" w:eastAsia="zh-CN" w:bidi="ar"/>
-        </w:rPr>
-        <w:t>./mightyena8:</w:t>
-      </w:r>
-    </w:p>
-    <w:p>
-      <w:pPr>
-        <w:keepNext w:val="0"/>
-        <w:keepLines w:val="0"/>
-        <w:widowControl/>
-        <w:numPr>
-          <w:ilvl w:val="0"/>
-          <w:numId w:val="0"/>
-        </w:numPr>
-        <w:suppressLineNumbers w:val="0"/>
-        <w:ind w:leftChars="0"/>
-        <w:jc w:val="left"/>
-        <w:rPr>
-          <w:rFonts w:hint="default" w:eastAsia="SimSun" w:cs="Times New Roman" w:asciiTheme="minorAscii" w:hAnsiTheme="minorAscii"/>
-          <w:b w:val="0"/>
-          <w:bCs w:val="0"/>
-          <w:kern w:val="0"/>
-          <w:sz w:val="24"/>
-          <w:szCs w:val="24"/>
-          <w:lang w:val="ru-RU" w:eastAsia="zh-CN" w:bidi="ar"/>
-        </w:rPr>
-      </w:pPr>
-      <w:r>
-        <w:rPr>
-          <w:rFonts w:hint="default" w:eastAsia="SimSun" w:cs="Times New Roman" w:asciiTheme="minorAscii" w:hAnsiTheme="minorAscii"/>
-          <w:b w:val="0"/>
-          <w:bCs w:val="0"/>
-          <w:kern w:val="0"/>
-          <w:sz w:val="24"/>
-          <w:szCs w:val="24"/>
-          <w:lang w:val="ru-RU" w:eastAsia="zh-CN" w:bidi="ar"/>
-        </w:rPr>
-        <w:t>total 16</w:t>
-      </w:r>
-    </w:p>
-    <w:p>
-      <w:pPr>
-        <w:keepNext w:val="0"/>
-        <w:keepLines w:val="0"/>
-        <w:widowControl/>
-        <w:numPr>
-          <w:ilvl w:val="0"/>
-          <w:numId w:val="0"/>
-        </w:numPr>
-        <w:suppressLineNumbers w:val="0"/>
-        <w:ind w:leftChars="0"/>
-        <w:jc w:val="left"/>
-        <w:rPr>
-          <w:rFonts w:hint="default" w:eastAsia="SimSun" w:cs="Times New Roman" w:asciiTheme="minorAscii" w:hAnsiTheme="minorAscii"/>
-          <w:b w:val="0"/>
-          <w:bCs w:val="0"/>
-          <w:kern w:val="0"/>
-          <w:sz w:val="24"/>
-          <w:szCs w:val="24"/>
-          <w:lang w:val="ru-RU" w:eastAsia="zh-CN" w:bidi="ar"/>
-        </w:rPr>
-      </w:pPr>
-      <w:r>
-        <w:rPr>
-          <w:rFonts w:hint="default" w:eastAsia="SimSun" w:cs="Times New Roman" w:asciiTheme="minorAscii" w:hAnsiTheme="minorAscii"/>
-          <w:b w:val="0"/>
-          <w:bCs w:val="0"/>
-          <w:kern w:val="0"/>
-          <w:sz w:val="24"/>
-          <w:szCs w:val="24"/>
-          <w:lang w:val="ru-RU" w:eastAsia="zh-CN" w:bidi="ar"/>
-        </w:rPr>
-        <w:t>-r-------- 1 ivan ivan   97 сен 10 12:44 caterpie</w:t>
-      </w:r>
-    </w:p>
-    <w:p>
-      <w:pPr>
-        <w:keepNext w:val="0"/>
-        <w:keepLines w:val="0"/>
-        <w:widowControl/>
-        <w:numPr>
-          <w:ilvl w:val="0"/>
-          <w:numId w:val="0"/>
-        </w:numPr>
-        <w:suppressLineNumbers w:val="0"/>
-        <w:ind w:leftChars="0"/>
-        <w:jc w:val="left"/>
-        <w:rPr>
-          <w:rFonts w:hint="default" w:eastAsia="SimSun" w:cs="Times New Roman" w:asciiTheme="minorAscii" w:hAnsiTheme="minorAscii"/>
-          <w:b w:val="0"/>
-          <w:bCs w:val="0"/>
-          <w:kern w:val="0"/>
-          <w:sz w:val="24"/>
-          <w:szCs w:val="24"/>
-          <w:lang w:val="ru-RU" w:eastAsia="zh-CN" w:bidi="ar"/>
-        </w:rPr>
-      </w:pPr>
-      <w:r>
-        <w:rPr>
-          <w:rFonts w:hint="default" w:eastAsia="SimSun" w:cs="Times New Roman" w:asciiTheme="minorAscii" w:hAnsiTheme="minorAscii"/>
-          <w:b w:val="0"/>
-          <w:bCs w:val="0"/>
-          <w:kern w:val="0"/>
-          <w:sz w:val="24"/>
-          <w:szCs w:val="24"/>
-          <w:lang w:val="ru-RU" w:eastAsia="zh-CN" w:bidi="ar"/>
-        </w:rPr>
-        <w:t>d-wx-wxr-x 3 ivan ivan 4096 сен 10 12:44 drifloon</w:t>
-      </w:r>
-    </w:p>
-    <w:p>
-      <w:pPr>
-        <w:keepNext w:val="0"/>
-        <w:keepLines w:val="0"/>
-        <w:widowControl/>
-        <w:numPr>
-          <w:ilvl w:val="0"/>
-          <w:numId w:val="0"/>
-        </w:numPr>
-        <w:suppressLineNumbers w:val="0"/>
-        <w:ind w:leftChars="0"/>
-        <w:jc w:val="left"/>
-        <w:rPr>
-          <w:rFonts w:hint="default" w:eastAsia="SimSun" w:cs="Times New Roman" w:asciiTheme="minorAscii" w:hAnsiTheme="minorAscii"/>
-          <w:b w:val="0"/>
-          <w:bCs w:val="0"/>
-          <w:kern w:val="0"/>
-          <w:sz w:val="24"/>
-          <w:szCs w:val="24"/>
-          <w:lang w:val="ru-RU" w:eastAsia="zh-CN" w:bidi="ar"/>
-        </w:rPr>
-      </w:pPr>
-      <w:r>
-        <w:rPr>
-          <w:rFonts w:hint="default" w:eastAsia="SimSun" w:cs="Times New Roman" w:asciiTheme="minorAscii" w:hAnsiTheme="minorAscii"/>
-          <w:b w:val="0"/>
-          <w:bCs w:val="0"/>
-          <w:kern w:val="0"/>
-          <w:sz w:val="24"/>
-          <w:szCs w:val="24"/>
-          <w:lang w:val="ru-RU" w:eastAsia="zh-CN" w:bidi="ar"/>
-        </w:rPr>
-        <w:t>-------r-- 1 ivan ivan   37 сен 10 12:44 dusclops</w:t>
-      </w:r>
-    </w:p>
-    <w:p>
-      <w:pPr>
-        <w:keepNext w:val="0"/>
-        <w:keepLines w:val="0"/>
-        <w:widowControl/>
-        <w:numPr>
-          <w:ilvl w:val="0"/>
-          <w:numId w:val="0"/>
-        </w:numPr>
-        <w:suppressLineNumbers w:val="0"/>
-        <w:ind w:leftChars="0"/>
-        <w:jc w:val="left"/>
-        <w:rPr>
-          <w:rFonts w:hint="default" w:eastAsia="SimSun" w:cs="Times New Roman" w:asciiTheme="minorAscii" w:hAnsiTheme="minorAscii"/>
-          <w:b w:val="0"/>
-          <w:bCs w:val="0"/>
-          <w:kern w:val="0"/>
-          <w:sz w:val="24"/>
-          <w:szCs w:val="24"/>
-          <w:lang w:val="ru-RU" w:eastAsia="zh-CN" w:bidi="ar"/>
-        </w:rPr>
-      </w:pPr>
-      <w:r>
-        <w:rPr>
-          <w:rFonts w:hint="default" w:eastAsia="SimSun" w:cs="Times New Roman" w:asciiTheme="minorAscii" w:hAnsiTheme="minorAscii"/>
-          <w:b w:val="0"/>
-          <w:bCs w:val="0"/>
-          <w:kern w:val="0"/>
-          <w:sz w:val="24"/>
-          <w:szCs w:val="24"/>
-          <w:lang w:val="ru-RU" w:eastAsia="zh-CN" w:bidi="ar"/>
-        </w:rPr>
-        <w:t>-r-----r-- 1 ivan ivan    0 сен 10 12:44 piplup</w:t>
-      </w:r>
-    </w:p>
-    <w:p>
-      <w:pPr>
-        <w:keepNext w:val="0"/>
-        <w:keepLines w:val="0"/>
-        <w:widowControl/>
-        <w:numPr>
-          <w:ilvl w:val="0"/>
-          <w:numId w:val="0"/>
-        </w:numPr>
-        <w:suppressLineNumbers w:val="0"/>
-        <w:ind w:leftChars="0"/>
-        <w:jc w:val="left"/>
-        <w:rPr>
-          <w:rFonts w:hint="default" w:eastAsia="SimSun" w:cs="Times New Roman" w:asciiTheme="minorAscii" w:hAnsiTheme="minorAscii"/>
-          <w:b w:val="0"/>
-          <w:bCs w:val="0"/>
-          <w:kern w:val="0"/>
-          <w:sz w:val="24"/>
-          <w:szCs w:val="24"/>
-          <w:lang w:val="ru-RU" w:eastAsia="zh-CN" w:bidi="ar"/>
-        </w:rPr>
-      </w:pPr>
-      <w:r>
-        <w:rPr>
-          <w:rFonts w:hint="default" w:eastAsia="SimSun" w:cs="Times New Roman" w:asciiTheme="minorAscii" w:hAnsiTheme="minorAscii"/>
-          <w:b w:val="0"/>
-          <w:bCs w:val="0"/>
-          <w:kern w:val="0"/>
-          <w:sz w:val="24"/>
-          <w:szCs w:val="24"/>
-          <w:lang w:val="ru-RU" w:eastAsia="zh-CN" w:bidi="ar"/>
-        </w:rPr>
-        <w:t>-r--r----- 1 ivan ivan   36 сен 10 12:44 timburr</w:t>
-      </w:r>
-    </w:p>
-    <w:p>
-      <w:pPr>
-        <w:keepNext w:val="0"/>
-        <w:keepLines w:val="0"/>
-        <w:widowControl/>
-        <w:numPr>
-          <w:ilvl w:val="0"/>
-          <w:numId w:val="0"/>
-        </w:numPr>
-        <w:suppressLineNumbers w:val="0"/>
-        <w:ind w:leftChars="0"/>
-        <w:jc w:val="left"/>
-        <w:rPr>
-          <w:rFonts w:hint="default" w:eastAsia="SimSun" w:cs="Times New Roman" w:asciiTheme="minorAscii" w:hAnsiTheme="minorAscii"/>
-          <w:b w:val="0"/>
-          <w:bCs w:val="0"/>
-          <w:kern w:val="0"/>
-          <w:sz w:val="24"/>
-          <w:szCs w:val="24"/>
-          <w:lang w:val="ru-RU" w:eastAsia="zh-CN" w:bidi="ar"/>
-        </w:rPr>
-      </w:pPr>
-      <w:r>
-        <w:rPr>
-          <w:rFonts w:hint="default" w:eastAsia="SimSun" w:cs="Times New Roman" w:asciiTheme="minorAscii" w:hAnsiTheme="minorAscii"/>
-          <w:b w:val="0"/>
-          <w:bCs w:val="0"/>
-          <w:kern w:val="0"/>
-          <w:sz w:val="24"/>
-          <w:szCs w:val="24"/>
-          <w:lang w:val="ru-RU" w:eastAsia="zh-CN" w:bidi="ar"/>
-        </w:rPr>
-        <w:t>lrwxrwxrwx 1 ivan ivan   11 сен 10 12:44 timburrpidgeot -&gt; ../pidgeot9</w:t>
-      </w:r>
-    </w:p>
-    <w:p>
-      <w:pPr>
-        <w:keepNext w:val="0"/>
-        <w:keepLines w:val="0"/>
-        <w:widowControl/>
-        <w:numPr>
-          <w:ilvl w:val="0"/>
-          <w:numId w:val="0"/>
-        </w:numPr>
-        <w:suppressLineNumbers w:val="0"/>
-        <w:ind w:leftChars="0"/>
-        <w:jc w:val="left"/>
-        <w:rPr>
-          <w:rFonts w:hint="default" w:eastAsia="SimSun" w:cs="Times New Roman" w:asciiTheme="minorAscii" w:hAnsiTheme="minorAscii"/>
-          <w:b w:val="0"/>
-          <w:bCs w:val="0"/>
-          <w:kern w:val="0"/>
-          <w:sz w:val="24"/>
-          <w:szCs w:val="24"/>
-          <w:lang w:val="ru-RU" w:eastAsia="zh-CN" w:bidi="ar"/>
-        </w:rPr>
-      </w:pPr>
-      <w:r>
-        <w:rPr>
-          <w:rFonts w:hint="default" w:eastAsia="SimSun" w:cs="Times New Roman" w:asciiTheme="minorAscii" w:hAnsiTheme="minorAscii"/>
-          <w:b w:val="0"/>
-          <w:bCs w:val="0"/>
-          <w:kern w:val="0"/>
-          <w:sz w:val="24"/>
-          <w:szCs w:val="24"/>
-          <w:lang w:val="ru-RU" w:eastAsia="zh-CN" w:bidi="ar"/>
-        </w:rPr>
-        <w:t>ls: cannot open directory './mightyena8/drifloon': Permission denied</w:t>
-      </w:r>
-    </w:p>
-    <w:p>
-      <w:pPr>
-        <w:keepNext w:val="0"/>
-        <w:keepLines w:val="0"/>
-        <w:widowControl/>
-        <w:numPr>
-          <w:ilvl w:val="0"/>
-          <w:numId w:val="0"/>
-        </w:numPr>
-        <w:suppressLineNumbers w:val="0"/>
-        <w:ind w:leftChars="0"/>
-        <w:jc w:val="left"/>
-        <w:rPr>
-          <w:rFonts w:hint="default" w:eastAsia="SimSun" w:cs="Times New Roman" w:asciiTheme="minorAscii" w:hAnsiTheme="minorAscii"/>
-          <w:b w:val="0"/>
-          <w:bCs w:val="0"/>
-          <w:kern w:val="0"/>
-          <w:sz w:val="24"/>
-          <w:szCs w:val="24"/>
-          <w:lang w:val="ru-RU" w:eastAsia="zh-CN" w:bidi="ar"/>
-        </w:rPr>
-      </w:pPr>
-    </w:p>
-    <w:p>
-      <w:pPr>
-        <w:keepNext w:val="0"/>
-        <w:keepLines w:val="0"/>
-        <w:widowControl/>
-        <w:numPr>
-          <w:ilvl w:val="0"/>
-          <w:numId w:val="0"/>
-        </w:numPr>
-        <w:suppressLineNumbers w:val="0"/>
-        <w:ind w:leftChars="0"/>
-        <w:jc w:val="left"/>
-        <w:rPr>
-          <w:rFonts w:hint="default" w:eastAsia="SimSun" w:cs="Times New Roman" w:asciiTheme="minorAscii" w:hAnsiTheme="minorAscii"/>
-          <w:b w:val="0"/>
-          <w:bCs w:val="0"/>
-          <w:kern w:val="0"/>
-          <w:sz w:val="24"/>
-          <w:szCs w:val="24"/>
-          <w:lang w:val="ru-RU" w:eastAsia="zh-CN" w:bidi="ar"/>
-        </w:rPr>
-      </w:pPr>
-      <w:r>
-        <w:rPr>
-          <w:rFonts w:hint="default" w:eastAsia="SimSun" w:cs="Times New Roman" w:asciiTheme="minorAscii" w:hAnsiTheme="minorAscii"/>
-          <w:b w:val="0"/>
-          <w:bCs w:val="0"/>
-          <w:kern w:val="0"/>
-          <w:sz w:val="24"/>
-          <w:szCs w:val="24"/>
-          <w:lang w:val="ru-RU" w:eastAsia="zh-CN" w:bidi="ar"/>
-        </w:rPr>
-        <w:t>./starmie6:</w:t>
-      </w:r>
-    </w:p>
-    <w:p>
-      <w:pPr>
-        <w:keepNext w:val="0"/>
-        <w:keepLines w:val="0"/>
-        <w:widowControl/>
-        <w:numPr>
-          <w:ilvl w:val="0"/>
-          <w:numId w:val="0"/>
-        </w:numPr>
-        <w:suppressLineNumbers w:val="0"/>
-        <w:ind w:leftChars="0"/>
-        <w:jc w:val="left"/>
-        <w:rPr>
-          <w:rFonts w:hint="default" w:eastAsia="SimSun" w:cs="Times New Roman" w:asciiTheme="minorAscii" w:hAnsiTheme="minorAscii"/>
-          <w:b w:val="0"/>
-          <w:bCs w:val="0"/>
-          <w:kern w:val="0"/>
-          <w:sz w:val="24"/>
-          <w:szCs w:val="24"/>
-          <w:lang w:val="ru-RU" w:eastAsia="zh-CN" w:bidi="ar"/>
-        </w:rPr>
-      </w:pPr>
-      <w:r>
-        <w:rPr>
-          <w:rFonts w:hint="default" w:eastAsia="SimSun" w:cs="Times New Roman" w:asciiTheme="minorAscii" w:hAnsiTheme="minorAscii"/>
-          <w:b w:val="0"/>
-          <w:bCs w:val="0"/>
-          <w:kern w:val="0"/>
-          <w:sz w:val="24"/>
-          <w:szCs w:val="24"/>
-          <w:lang w:val="ru-RU" w:eastAsia="zh-CN" w:bidi="ar"/>
-        </w:rPr>
-        <w:t>total 20</w:t>
-      </w:r>
-    </w:p>
-    <w:p>
-      <w:pPr>
-        <w:keepNext w:val="0"/>
-        <w:keepLines w:val="0"/>
-        <w:widowControl/>
-        <w:numPr>
-          <w:ilvl w:val="0"/>
-          <w:numId w:val="0"/>
-        </w:numPr>
-        <w:suppressLineNumbers w:val="0"/>
-        <w:ind w:leftChars="0"/>
-        <w:jc w:val="left"/>
-        <w:rPr>
-          <w:rFonts w:hint="default" w:eastAsia="SimSun" w:cs="Times New Roman" w:asciiTheme="minorAscii" w:hAnsiTheme="minorAscii"/>
-          <w:b w:val="0"/>
-          <w:bCs w:val="0"/>
-          <w:kern w:val="0"/>
-          <w:sz w:val="24"/>
-          <w:szCs w:val="24"/>
-          <w:lang w:val="ru-RU" w:eastAsia="zh-CN" w:bidi="ar"/>
-        </w:rPr>
-      </w:pPr>
-      <w:r>
-        <w:rPr>
-          <w:rFonts w:hint="default" w:eastAsia="SimSun" w:cs="Times New Roman" w:asciiTheme="minorAscii" w:hAnsiTheme="minorAscii"/>
-          <w:b w:val="0"/>
-          <w:bCs w:val="0"/>
-          <w:kern w:val="0"/>
-          <w:sz w:val="24"/>
-          <w:szCs w:val="24"/>
-          <w:lang w:val="ru-RU" w:eastAsia="zh-CN" w:bidi="ar"/>
-        </w:rPr>
-        <w:t>-r-------- 1 ivan ivan   91 сен 10 12:44 archen</w:t>
-      </w:r>
-    </w:p>
-    <w:p>
-      <w:pPr>
-        <w:keepNext w:val="0"/>
-        <w:keepLines w:val="0"/>
-        <w:widowControl/>
-        <w:numPr>
-          <w:ilvl w:val="0"/>
-          <w:numId w:val="0"/>
-        </w:numPr>
-        <w:suppressLineNumbers w:val="0"/>
-        <w:ind w:leftChars="0"/>
-        <w:jc w:val="left"/>
-        <w:rPr>
-          <w:rFonts w:hint="default" w:eastAsia="SimSun" w:cs="Times New Roman" w:asciiTheme="minorAscii" w:hAnsiTheme="minorAscii"/>
-          <w:b w:val="0"/>
-          <w:bCs w:val="0"/>
-          <w:kern w:val="0"/>
-          <w:sz w:val="24"/>
-          <w:szCs w:val="24"/>
-          <w:lang w:val="ru-RU" w:eastAsia="zh-CN" w:bidi="ar"/>
-        </w:rPr>
-      </w:pPr>
-      <w:r>
-        <w:rPr>
-          <w:rFonts w:hint="default" w:eastAsia="SimSun" w:cs="Times New Roman" w:asciiTheme="minorAscii" w:hAnsiTheme="minorAscii"/>
-          <w:b w:val="0"/>
-          <w:bCs w:val="0"/>
-          <w:kern w:val="0"/>
-          <w:sz w:val="24"/>
-          <w:szCs w:val="24"/>
-          <w:lang w:val="ru-RU" w:eastAsia="zh-CN" w:bidi="ar"/>
-        </w:rPr>
-        <w:t>-rw------- 1 ivan ivan   23 сен 10 12:44 gabite</w:t>
-      </w:r>
-    </w:p>
-    <w:p>
-      <w:pPr>
-        <w:keepNext w:val="0"/>
-        <w:keepLines w:val="0"/>
-        <w:widowControl/>
-        <w:numPr>
-          <w:ilvl w:val="0"/>
-          <w:numId w:val="0"/>
-        </w:numPr>
-        <w:suppressLineNumbers w:val="0"/>
-        <w:ind w:leftChars="0"/>
-        <w:jc w:val="left"/>
-        <w:rPr>
-          <w:rFonts w:hint="default" w:eastAsia="SimSun" w:cs="Times New Roman" w:asciiTheme="minorAscii" w:hAnsiTheme="minorAscii"/>
-          <w:b w:val="0"/>
-          <w:bCs w:val="0"/>
-          <w:kern w:val="0"/>
-          <w:sz w:val="24"/>
-          <w:szCs w:val="24"/>
-          <w:lang w:val="ru-RU" w:eastAsia="zh-CN" w:bidi="ar"/>
-        </w:rPr>
-      </w:pPr>
-      <w:r>
-        <w:rPr>
-          <w:rFonts w:hint="default" w:eastAsia="SimSun" w:cs="Times New Roman" w:asciiTheme="minorAscii" w:hAnsiTheme="minorAscii"/>
-          <w:b w:val="0"/>
-          <w:bCs w:val="0"/>
-          <w:kern w:val="0"/>
-          <w:sz w:val="24"/>
-          <w:szCs w:val="24"/>
-          <w:lang w:val="ru-RU" w:eastAsia="zh-CN" w:bidi="ar"/>
-        </w:rPr>
-        <w:t>-rw-r--r-- 1 ivan ivan   85 сен 10 12:44 petilil</w:t>
-      </w:r>
-    </w:p>
-    <w:p>
-      <w:pPr>
-        <w:keepNext w:val="0"/>
-        <w:keepLines w:val="0"/>
-        <w:widowControl/>
-        <w:numPr>
-          <w:ilvl w:val="0"/>
-          <w:numId w:val="0"/>
-        </w:numPr>
-        <w:suppressLineNumbers w:val="0"/>
-        <w:ind w:leftChars="0"/>
-        <w:jc w:val="left"/>
-        <w:rPr>
-          <w:rFonts w:hint="default" w:eastAsia="SimSun" w:cs="Times New Roman" w:asciiTheme="minorAscii" w:hAnsiTheme="minorAscii"/>
-          <w:b w:val="0"/>
-          <w:bCs w:val="0"/>
-          <w:kern w:val="0"/>
-          <w:sz w:val="24"/>
-          <w:szCs w:val="24"/>
-          <w:lang w:val="ru-RU" w:eastAsia="zh-CN" w:bidi="ar"/>
-        </w:rPr>
-      </w:pPr>
-      <w:r>
-        <w:rPr>
-          <w:rFonts w:hint="default" w:eastAsia="SimSun" w:cs="Times New Roman" w:asciiTheme="minorAscii" w:hAnsiTheme="minorAscii"/>
-          <w:b w:val="0"/>
-          <w:bCs w:val="0"/>
-          <w:kern w:val="0"/>
-          <w:sz w:val="24"/>
-          <w:szCs w:val="24"/>
-          <w:lang w:val="ru-RU" w:eastAsia="zh-CN" w:bidi="ar"/>
-        </w:rPr>
-        <w:t>-r--r----- 2 ivan ivan   18 сен 10 12:44 petililpidgeot</w:t>
-      </w:r>
-    </w:p>
-    <w:p>
-      <w:pPr>
-        <w:keepNext w:val="0"/>
-        <w:keepLines w:val="0"/>
-        <w:widowControl/>
-        <w:numPr>
-          <w:ilvl w:val="0"/>
-          <w:numId w:val="0"/>
-        </w:numPr>
-        <w:suppressLineNumbers w:val="0"/>
-        <w:ind w:leftChars="0"/>
-        <w:jc w:val="left"/>
-        <w:rPr>
-          <w:rFonts w:hint="default" w:eastAsia="SimSun" w:cs="Times New Roman" w:asciiTheme="minorAscii" w:hAnsiTheme="minorAscii"/>
-          <w:b w:val="0"/>
-          <w:bCs w:val="0"/>
-          <w:kern w:val="0"/>
-          <w:sz w:val="24"/>
-          <w:szCs w:val="24"/>
-          <w:lang w:val="ru-RU" w:eastAsia="zh-CN" w:bidi="ar"/>
-        </w:rPr>
-      </w:pPr>
-      <w:r>
-        <w:rPr>
-          <w:rFonts w:hint="default" w:eastAsia="SimSun" w:cs="Times New Roman" w:asciiTheme="minorAscii" w:hAnsiTheme="minorAscii"/>
-          <w:b w:val="0"/>
-          <w:bCs w:val="0"/>
-          <w:kern w:val="0"/>
-          <w:sz w:val="24"/>
-          <w:szCs w:val="24"/>
-          <w:lang w:val="ru-RU" w:eastAsia="zh-CN" w:bidi="ar"/>
-        </w:rPr>
-        <w:t>dr-xrwxrwx 2 ivan ivan 4096 сен 10 12:44 shelmet</w:t>
-      </w:r>
-    </w:p>
-    <w:p>
-      <w:pPr>
-        <w:keepNext w:val="0"/>
-        <w:keepLines w:val="0"/>
-        <w:widowControl/>
-        <w:numPr>
-          <w:ilvl w:val="0"/>
-          <w:numId w:val="0"/>
-        </w:numPr>
-        <w:suppressLineNumbers w:val="0"/>
-        <w:ind w:leftChars="0"/>
-        <w:jc w:val="left"/>
-        <w:rPr>
-          <w:rFonts w:hint="default" w:eastAsia="SimSun" w:cs="Times New Roman" w:asciiTheme="minorAscii" w:hAnsiTheme="minorAscii"/>
-          <w:b w:val="0"/>
-          <w:bCs w:val="0"/>
-          <w:kern w:val="0"/>
-          <w:sz w:val="24"/>
-          <w:szCs w:val="24"/>
-          <w:lang w:val="ru-RU" w:eastAsia="zh-CN" w:bidi="ar"/>
-        </w:rPr>
-      </w:pPr>
-    </w:p>
-    <w:p>
-      <w:pPr>
-        <w:keepNext w:val="0"/>
-        <w:keepLines w:val="0"/>
-        <w:widowControl/>
-        <w:numPr>
-          <w:ilvl w:val="0"/>
-          <w:numId w:val="0"/>
-        </w:numPr>
-        <w:suppressLineNumbers w:val="0"/>
-        <w:ind w:leftChars="0"/>
-        <w:jc w:val="left"/>
-        <w:rPr>
-          <w:rFonts w:hint="default" w:eastAsia="SimSun" w:cs="Times New Roman" w:asciiTheme="minorAscii" w:hAnsiTheme="minorAscii"/>
-          <w:b w:val="0"/>
-          <w:bCs w:val="0"/>
-          <w:kern w:val="0"/>
-          <w:sz w:val="24"/>
-          <w:szCs w:val="24"/>
-          <w:lang w:val="ru-RU" w:eastAsia="zh-CN" w:bidi="ar"/>
-        </w:rPr>
-      </w:pPr>
-      <w:r>
-        <w:rPr>
-          <w:rFonts w:hint="default" w:eastAsia="SimSun" w:cs="Times New Roman" w:asciiTheme="minorAscii" w:hAnsiTheme="minorAscii"/>
-          <w:b w:val="0"/>
-          <w:bCs w:val="0"/>
-          <w:kern w:val="0"/>
-          <w:sz w:val="24"/>
-          <w:szCs w:val="24"/>
-          <w:lang w:val="ru-RU" w:eastAsia="zh-CN" w:bidi="ar"/>
-        </w:rPr>
-        <w:t>./starmie6/shelmet:</w:t>
-      </w:r>
-    </w:p>
-    <w:p>
-      <w:pPr>
-        <w:keepNext w:val="0"/>
-        <w:keepLines w:val="0"/>
-        <w:widowControl/>
-        <w:numPr>
-          <w:ilvl w:val="0"/>
-          <w:numId w:val="0"/>
-        </w:numPr>
-        <w:suppressLineNumbers w:val="0"/>
-        <w:ind w:leftChars="0"/>
-        <w:jc w:val="left"/>
-        <w:rPr>
-          <w:rFonts w:hint="default" w:eastAsia="SimSun" w:cs="Times New Roman" w:asciiTheme="minorAscii" w:hAnsiTheme="minorAscii"/>
-          <w:b w:val="0"/>
-          <w:bCs w:val="0"/>
-          <w:kern w:val="0"/>
-          <w:sz w:val="24"/>
-          <w:szCs w:val="24"/>
-          <w:lang w:val="ru-RU" w:eastAsia="zh-CN" w:bidi="ar"/>
-        </w:rPr>
-      </w:pPr>
-      <w:r>
-        <w:rPr>
-          <w:rFonts w:hint="default" w:eastAsia="SimSun" w:cs="Times New Roman" w:asciiTheme="minorAscii" w:hAnsiTheme="minorAscii"/>
-          <w:b w:val="0"/>
-          <w:bCs w:val="0"/>
-          <w:kern w:val="0"/>
-          <w:sz w:val="24"/>
-          <w:szCs w:val="24"/>
-          <w:lang w:val="ru-RU" w:eastAsia="zh-CN" w:bidi="ar"/>
-        </w:rPr>
-        <w:t>total 4</w:t>
-      </w:r>
-    </w:p>
-    <w:p>
-      <w:pPr>
-        <w:keepNext w:val="0"/>
-        <w:keepLines w:val="0"/>
-        <w:widowControl/>
-        <w:numPr>
-          <w:ilvl w:val="0"/>
-          <w:numId w:val="0"/>
-        </w:numPr>
-        <w:suppressLineNumbers w:val="0"/>
-        <w:ind w:leftChars="0"/>
-        <w:jc w:val="left"/>
-        <w:rPr>
-          <w:rFonts w:hint="default" w:eastAsia="SimSun" w:cs="Times New Roman" w:asciiTheme="minorAscii" w:hAnsiTheme="minorAscii"/>
-          <w:b w:val="0"/>
-          <w:bCs w:val="0"/>
-          <w:kern w:val="0"/>
-          <w:sz w:val="24"/>
-          <w:szCs w:val="24"/>
-          <w:lang w:val="ru-RU" w:eastAsia="zh-CN" w:bidi="ar"/>
-        </w:rPr>
-      </w:pPr>
-      <w:r>
-        <w:rPr>
-          <w:rFonts w:hint="default" w:eastAsia="SimSun" w:cs="Times New Roman" w:asciiTheme="minorAscii" w:hAnsiTheme="minorAscii"/>
-          <w:b w:val="0"/>
-          <w:bCs w:val="0"/>
-          <w:kern w:val="0"/>
-          <w:sz w:val="24"/>
-          <w:szCs w:val="24"/>
-          <w:lang w:val="ru-RU" w:eastAsia="zh-CN" w:bidi="ar"/>
-        </w:rPr>
-        <w:t>-r--r----- 1 ivan ivan 18 сен 10 12:44 pidgeot9</w:t>
+        <w:t>lrwxr-xr-x  1 s368916  studs   10 21 сент. 08:44 Copy_21 -&gt; metagross6</w:t>
+      </w:r>
+    </w:p>
+    <w:p>
+      <w:pPr>
+        <w:keepNext w:val="0"/>
+        <w:keepLines w:val="0"/>
+        <w:widowControl/>
+        <w:numPr>
+          <w:ilvl w:val="0"/>
+          <w:numId w:val="0"/>
+        </w:numPr>
+        <w:suppressLineNumbers w:val="0"/>
+        <w:ind w:leftChars="0"/>
+        <w:jc w:val="left"/>
+        <w:rPr>
+          <w:rFonts w:hint="default" w:eastAsia="SimSun" w:cs="Times New Roman" w:asciiTheme="minorAscii" w:hAnsiTheme="minorAscii"/>
+          <w:b w:val="0"/>
+          <w:bCs w:val="0"/>
+          <w:kern w:val="0"/>
+          <w:sz w:val="24"/>
+          <w:szCs w:val="24"/>
+          <w:lang w:val="ru-RU" w:eastAsia="zh-CN" w:bidi="ar"/>
+        </w:rPr>
+      </w:pPr>
+      <w:r>
+        <w:rPr>
+          <w:rFonts w:hint="default" w:eastAsia="SimSun" w:cs="Times New Roman" w:asciiTheme="minorAscii" w:hAnsiTheme="minorAscii"/>
+          <w:b w:val="0"/>
+          <w:bCs w:val="0"/>
+          <w:kern w:val="0"/>
+          <w:sz w:val="24"/>
+          <w:szCs w:val="24"/>
+          <w:lang w:val="ru-RU" w:eastAsia="zh-CN" w:bidi="ar"/>
+        </w:rPr>
+        <w:t>-r-x------  1 s368916  studs   48 21 сент. 08:44 gothita3</w:t>
+      </w:r>
+    </w:p>
+    <w:p>
+      <w:pPr>
+        <w:keepNext w:val="0"/>
+        <w:keepLines w:val="0"/>
+        <w:widowControl/>
+        <w:numPr>
+          <w:ilvl w:val="0"/>
+          <w:numId w:val="0"/>
+        </w:numPr>
+        <w:suppressLineNumbers w:val="0"/>
+        <w:ind w:leftChars="0"/>
+        <w:jc w:val="left"/>
+        <w:rPr>
+          <w:rFonts w:hint="default" w:eastAsia="SimSun" w:cs="Times New Roman" w:asciiTheme="minorAscii" w:hAnsiTheme="minorAscii"/>
+          <w:b w:val="0"/>
+          <w:bCs w:val="0"/>
+          <w:kern w:val="0"/>
+          <w:sz w:val="24"/>
+          <w:szCs w:val="24"/>
+          <w:lang w:val="ru-RU" w:eastAsia="zh-CN" w:bidi="ar"/>
+        </w:rPr>
+      </w:pPr>
+      <w:r>
+        <w:rPr>
+          <w:rFonts w:hint="default" w:eastAsia="SimSun" w:cs="Times New Roman" w:asciiTheme="minorAscii" w:hAnsiTheme="minorAscii"/>
+          <w:b w:val="0"/>
+          <w:bCs w:val="0"/>
+          <w:kern w:val="0"/>
+          <w:sz w:val="24"/>
+          <w:szCs w:val="24"/>
+          <w:lang w:val="ru-RU" w:eastAsia="zh-CN" w:bidi="ar"/>
+        </w:rPr>
+        <w:t>-rw-r--r--  1 s368916  studs  170 21 сент. 08:44 gothita3_62</w:t>
+      </w:r>
+    </w:p>
+    <w:p>
+      <w:pPr>
+        <w:keepNext w:val="0"/>
+        <w:keepLines w:val="0"/>
+        <w:widowControl/>
+        <w:numPr>
+          <w:ilvl w:val="0"/>
+          <w:numId w:val="0"/>
+        </w:numPr>
+        <w:suppressLineNumbers w:val="0"/>
+        <w:ind w:leftChars="0"/>
+        <w:jc w:val="left"/>
+        <w:rPr>
+          <w:rFonts w:hint="default" w:eastAsia="SimSun" w:cs="Times New Roman" w:asciiTheme="minorAscii" w:hAnsiTheme="minorAscii"/>
+          <w:b w:val="0"/>
+          <w:bCs w:val="0"/>
+          <w:kern w:val="0"/>
+          <w:sz w:val="24"/>
+          <w:szCs w:val="24"/>
+          <w:lang w:val="ru-RU" w:eastAsia="zh-CN" w:bidi="ar"/>
+        </w:rPr>
+      </w:pPr>
+      <w:r>
+        <w:rPr>
+          <w:rFonts w:hint="default" w:eastAsia="SimSun" w:cs="Times New Roman" w:asciiTheme="minorAscii" w:hAnsiTheme="minorAscii"/>
+          <w:b w:val="0"/>
+          <w:bCs w:val="0"/>
+          <w:kern w:val="0"/>
+          <w:sz w:val="24"/>
+          <w:szCs w:val="24"/>
+          <w:lang w:val="ru-RU" w:eastAsia="zh-CN" w:bidi="ar"/>
+        </w:rPr>
+        <w:t>drwx------  4 s368916  studs    6 21 сент. 08:44 metagross6</w:t>
+      </w:r>
+    </w:p>
+    <w:p>
+      <w:pPr>
+        <w:keepNext w:val="0"/>
+        <w:keepLines w:val="0"/>
+        <w:widowControl/>
+        <w:numPr>
+          <w:ilvl w:val="0"/>
+          <w:numId w:val="0"/>
+        </w:numPr>
+        <w:suppressLineNumbers w:val="0"/>
+        <w:ind w:leftChars="0"/>
+        <w:jc w:val="left"/>
+        <w:rPr>
+          <w:rFonts w:hint="default" w:eastAsia="SimSun" w:cs="Times New Roman" w:asciiTheme="minorAscii" w:hAnsiTheme="minorAscii"/>
+          <w:b w:val="0"/>
+          <w:bCs w:val="0"/>
+          <w:kern w:val="0"/>
+          <w:sz w:val="24"/>
+          <w:szCs w:val="24"/>
+          <w:lang w:val="ru-RU" w:eastAsia="zh-CN" w:bidi="ar"/>
+        </w:rPr>
+      </w:pPr>
+      <w:r>
+        <w:rPr>
+          <w:rFonts w:hint="default" w:eastAsia="SimSun" w:cs="Times New Roman" w:asciiTheme="minorAscii" w:hAnsiTheme="minorAscii"/>
+          <w:b w:val="0"/>
+          <w:bCs w:val="0"/>
+          <w:kern w:val="0"/>
+          <w:sz w:val="24"/>
+          <w:szCs w:val="24"/>
+          <w:lang w:val="ru-RU" w:eastAsia="zh-CN" w:bidi="ar"/>
+        </w:rPr>
+        <w:t>drwxrw-r--  3 s368916  studs    8 21 сент. 08:44 mightyena8</w:t>
+      </w:r>
+    </w:p>
+    <w:p>
+      <w:pPr>
+        <w:keepNext w:val="0"/>
+        <w:keepLines w:val="0"/>
+        <w:widowControl/>
+        <w:numPr>
+          <w:ilvl w:val="0"/>
+          <w:numId w:val="0"/>
+        </w:numPr>
+        <w:suppressLineNumbers w:val="0"/>
+        <w:ind w:leftChars="0"/>
+        <w:jc w:val="left"/>
+        <w:rPr>
+          <w:rFonts w:hint="default" w:eastAsia="SimSun" w:cs="Times New Roman" w:asciiTheme="minorAscii" w:hAnsiTheme="minorAscii"/>
+          <w:b w:val="0"/>
+          <w:bCs w:val="0"/>
+          <w:kern w:val="0"/>
+          <w:sz w:val="24"/>
+          <w:szCs w:val="24"/>
+          <w:lang w:val="ru-RU" w:eastAsia="zh-CN" w:bidi="ar"/>
+        </w:rPr>
+      </w:pPr>
+      <w:r>
+        <w:rPr>
+          <w:rFonts w:hint="default" w:eastAsia="SimSun" w:cs="Times New Roman" w:asciiTheme="minorAscii" w:hAnsiTheme="minorAscii"/>
+          <w:b w:val="0"/>
+          <w:bCs w:val="0"/>
+          <w:kern w:val="0"/>
+          <w:sz w:val="24"/>
+          <w:szCs w:val="24"/>
+          <w:lang w:val="ru-RU" w:eastAsia="zh-CN" w:bidi="ar"/>
+        </w:rPr>
+        <w:t>-r--r-----  2 s368916  studs   18 21 сент. 08:44 pidgeot9</w:t>
+      </w:r>
+    </w:p>
+    <w:p>
+      <w:pPr>
+        <w:keepNext w:val="0"/>
+        <w:keepLines w:val="0"/>
+        <w:widowControl/>
+        <w:numPr>
+          <w:ilvl w:val="0"/>
+          <w:numId w:val="0"/>
+        </w:numPr>
+        <w:suppressLineNumbers w:val="0"/>
+        <w:ind w:leftChars="0"/>
+        <w:jc w:val="left"/>
+        <w:rPr>
+          <w:rFonts w:hint="default" w:eastAsia="SimSun" w:cs="Times New Roman" w:asciiTheme="minorAscii" w:hAnsiTheme="minorAscii"/>
+          <w:b w:val="0"/>
+          <w:bCs w:val="0"/>
+          <w:kern w:val="0"/>
+          <w:sz w:val="24"/>
+          <w:szCs w:val="24"/>
+          <w:lang w:val="ru-RU" w:eastAsia="zh-CN" w:bidi="ar"/>
+        </w:rPr>
+      </w:pPr>
+      <w:r>
+        <w:rPr>
+          <w:rFonts w:hint="default" w:eastAsia="SimSun" w:cs="Times New Roman" w:asciiTheme="minorAscii" w:hAnsiTheme="minorAscii"/>
+          <w:b w:val="0"/>
+          <w:bCs w:val="0"/>
+          <w:kern w:val="0"/>
+          <w:sz w:val="24"/>
+          <w:szCs w:val="24"/>
+          <w:lang w:val="ru-RU" w:eastAsia="zh-CN" w:bidi="ar"/>
+        </w:rPr>
+        <w:t>-rw----r--  1 s368916  studs   50 21 сент. 08:44 purrloin1</w:t>
+      </w:r>
+    </w:p>
+    <w:p>
+      <w:pPr>
+        <w:keepNext w:val="0"/>
+        <w:keepLines w:val="0"/>
+        <w:widowControl/>
+        <w:numPr>
+          <w:ilvl w:val="0"/>
+          <w:numId w:val="0"/>
+        </w:numPr>
+        <w:suppressLineNumbers w:val="0"/>
+        <w:ind w:leftChars="0"/>
+        <w:jc w:val="left"/>
+        <w:rPr>
+          <w:rFonts w:hint="default" w:eastAsia="SimSun" w:cs="Times New Roman" w:asciiTheme="minorAscii" w:hAnsiTheme="minorAscii"/>
+          <w:b w:val="0"/>
+          <w:bCs w:val="0"/>
+          <w:kern w:val="0"/>
+          <w:sz w:val="24"/>
+          <w:szCs w:val="24"/>
+          <w:lang w:val="ru-RU" w:eastAsia="zh-CN" w:bidi="ar"/>
+        </w:rPr>
+      </w:pPr>
+      <w:r>
+        <w:rPr>
+          <w:rFonts w:hint="default" w:eastAsia="SimSun" w:cs="Times New Roman" w:asciiTheme="minorAscii" w:hAnsiTheme="minorAscii"/>
+          <w:b w:val="0"/>
+          <w:bCs w:val="0"/>
+          <w:kern w:val="0"/>
+          <w:sz w:val="24"/>
+          <w:szCs w:val="24"/>
+          <w:lang w:val="ru-RU" w:eastAsia="zh-CN" w:bidi="ar"/>
+        </w:rPr>
+        <w:t>dr-x--x--x  3 s368916  studs    7 21 сент. 08:44 starmie6</w:t>
+      </w:r>
+    </w:p>
+    <w:p>
+      <w:pPr>
+        <w:keepNext w:val="0"/>
+        <w:keepLines w:val="0"/>
+        <w:widowControl/>
+        <w:numPr>
+          <w:ilvl w:val="0"/>
+          <w:numId w:val="0"/>
+        </w:numPr>
+        <w:suppressLineNumbers w:val="0"/>
+        <w:ind w:leftChars="0"/>
+        <w:jc w:val="left"/>
+        <w:rPr>
+          <w:rFonts w:hint="default" w:eastAsia="SimSun" w:cs="Times New Roman" w:asciiTheme="minorAscii" w:hAnsiTheme="minorAscii"/>
+          <w:b w:val="0"/>
+          <w:bCs w:val="0"/>
+          <w:kern w:val="0"/>
+          <w:sz w:val="24"/>
+          <w:szCs w:val="24"/>
+          <w:lang w:val="ru-RU" w:eastAsia="zh-CN" w:bidi="ar"/>
+        </w:rPr>
+      </w:pPr>
+    </w:p>
+    <w:p>
+      <w:pPr>
+        <w:keepNext w:val="0"/>
+        <w:keepLines w:val="0"/>
+        <w:widowControl/>
+        <w:numPr>
+          <w:ilvl w:val="0"/>
+          <w:numId w:val="0"/>
+        </w:numPr>
+        <w:suppressLineNumbers w:val="0"/>
+        <w:ind w:leftChars="0"/>
+        <w:jc w:val="left"/>
+        <w:rPr>
+          <w:rFonts w:hint="default" w:eastAsia="SimSun" w:cs="Times New Roman" w:asciiTheme="minorAscii" w:hAnsiTheme="minorAscii"/>
+          <w:b w:val="0"/>
+          <w:bCs w:val="0"/>
+          <w:kern w:val="0"/>
+          <w:sz w:val="24"/>
+          <w:szCs w:val="24"/>
+          <w:lang w:val="ru-RU" w:eastAsia="zh-CN" w:bidi="ar"/>
+        </w:rPr>
+      </w:pPr>
+      <w:r>
+        <w:rPr>
+          <w:rFonts w:hint="default" w:eastAsia="SimSun" w:cs="Times New Roman" w:asciiTheme="minorAscii" w:hAnsiTheme="minorAscii"/>
+          <w:b w:val="0"/>
+          <w:bCs w:val="0"/>
+          <w:kern w:val="0"/>
+          <w:sz w:val="24"/>
+          <w:szCs w:val="24"/>
+          <w:lang w:val="ru-RU" w:eastAsia="zh-CN" w:bidi="ar"/>
+        </w:rPr>
+        <w:t>lab0/metagross6:</w:t>
+      </w:r>
+    </w:p>
+    <w:p>
+      <w:pPr>
+        <w:keepNext w:val="0"/>
+        <w:keepLines w:val="0"/>
+        <w:widowControl/>
+        <w:numPr>
+          <w:ilvl w:val="0"/>
+          <w:numId w:val="0"/>
+        </w:numPr>
+        <w:suppressLineNumbers w:val="0"/>
+        <w:ind w:leftChars="0"/>
+        <w:jc w:val="left"/>
+        <w:rPr>
+          <w:rFonts w:hint="default" w:eastAsia="SimSun" w:cs="Times New Roman" w:asciiTheme="minorAscii" w:hAnsiTheme="minorAscii"/>
+          <w:b w:val="0"/>
+          <w:bCs w:val="0"/>
+          <w:kern w:val="0"/>
+          <w:sz w:val="24"/>
+          <w:szCs w:val="24"/>
+          <w:lang w:val="ru-RU" w:eastAsia="zh-CN" w:bidi="ar"/>
+        </w:rPr>
+      </w:pPr>
+      <w:r>
+        <w:rPr>
+          <w:rFonts w:hint="default" w:eastAsia="SimSun" w:cs="Times New Roman" w:asciiTheme="minorAscii" w:hAnsiTheme="minorAscii"/>
+          <w:b w:val="0"/>
+          <w:bCs w:val="0"/>
+          <w:kern w:val="0"/>
+          <w:sz w:val="24"/>
+          <w:szCs w:val="24"/>
+          <w:lang w:val="ru-RU" w:eastAsia="zh-CN" w:bidi="ar"/>
+        </w:rPr>
+        <w:t>total 2</w:t>
+      </w:r>
+    </w:p>
+    <w:p>
+      <w:pPr>
+        <w:keepNext w:val="0"/>
+        <w:keepLines w:val="0"/>
+        <w:widowControl/>
+        <w:numPr>
+          <w:ilvl w:val="0"/>
+          <w:numId w:val="0"/>
+        </w:numPr>
+        <w:suppressLineNumbers w:val="0"/>
+        <w:ind w:leftChars="0"/>
+        <w:jc w:val="left"/>
+        <w:rPr>
+          <w:rFonts w:hint="default" w:eastAsia="SimSun" w:cs="Times New Roman" w:asciiTheme="minorAscii" w:hAnsiTheme="minorAscii"/>
+          <w:b w:val="0"/>
+          <w:bCs w:val="0"/>
+          <w:kern w:val="0"/>
+          <w:sz w:val="24"/>
+          <w:szCs w:val="24"/>
+          <w:lang w:val="ru-RU" w:eastAsia="zh-CN" w:bidi="ar"/>
+        </w:rPr>
+      </w:pPr>
+      <w:r>
+        <w:rPr>
+          <w:rFonts w:hint="default" w:eastAsia="SimSun" w:cs="Times New Roman" w:asciiTheme="minorAscii" w:hAnsiTheme="minorAscii"/>
+          <w:b w:val="0"/>
+          <w:bCs w:val="0"/>
+          <w:kern w:val="0"/>
+          <w:sz w:val="24"/>
+          <w:szCs w:val="24"/>
+          <w:lang w:val="ru-RU" w:eastAsia="zh-CN" w:bidi="ar"/>
+        </w:rPr>
+        <w:t>d-wxrw--wx  2 s368916  studs   2 21 сент. 08:44 ledyba</w:t>
+      </w:r>
+    </w:p>
+    <w:p>
+      <w:pPr>
+        <w:keepNext w:val="0"/>
+        <w:keepLines w:val="0"/>
+        <w:widowControl/>
+        <w:numPr>
+          <w:ilvl w:val="0"/>
+          <w:numId w:val="0"/>
+        </w:numPr>
+        <w:suppressLineNumbers w:val="0"/>
+        <w:ind w:leftChars="0"/>
+        <w:jc w:val="left"/>
+        <w:rPr>
+          <w:rFonts w:hint="default" w:eastAsia="SimSun" w:cs="Times New Roman" w:asciiTheme="minorAscii" w:hAnsiTheme="minorAscii"/>
+          <w:b w:val="0"/>
+          <w:bCs w:val="0"/>
+          <w:kern w:val="0"/>
+          <w:sz w:val="24"/>
+          <w:szCs w:val="24"/>
+          <w:lang w:val="ru-RU" w:eastAsia="zh-CN" w:bidi="ar"/>
+        </w:rPr>
+      </w:pPr>
+      <w:r>
+        <w:rPr>
+          <w:rFonts w:hint="default" w:eastAsia="SimSun" w:cs="Times New Roman" w:asciiTheme="minorAscii" w:hAnsiTheme="minorAscii"/>
+          <w:b w:val="0"/>
+          <w:bCs w:val="0"/>
+          <w:kern w:val="0"/>
+          <w:sz w:val="24"/>
+          <w:szCs w:val="24"/>
+          <w:lang w:val="ru-RU" w:eastAsia="zh-CN" w:bidi="ar"/>
+        </w:rPr>
+        <w:t>d-wx-wxr-x  2 s368916  studs   2 21 сент. 08:44 liepard</w:t>
+      </w:r>
+    </w:p>
+    <w:p>
+      <w:pPr>
+        <w:keepNext w:val="0"/>
+        <w:keepLines w:val="0"/>
+        <w:widowControl/>
+        <w:numPr>
+          <w:ilvl w:val="0"/>
+          <w:numId w:val="0"/>
+        </w:numPr>
+        <w:suppressLineNumbers w:val="0"/>
+        <w:ind w:leftChars="0"/>
+        <w:jc w:val="left"/>
+        <w:rPr>
+          <w:rFonts w:hint="default" w:eastAsia="SimSun" w:cs="Times New Roman" w:asciiTheme="minorAscii" w:hAnsiTheme="minorAscii"/>
+          <w:b w:val="0"/>
+          <w:bCs w:val="0"/>
+          <w:kern w:val="0"/>
+          <w:sz w:val="24"/>
+          <w:szCs w:val="24"/>
+          <w:lang w:val="ru-RU" w:eastAsia="zh-CN" w:bidi="ar"/>
+        </w:rPr>
+      </w:pPr>
+      <w:r>
+        <w:rPr>
+          <w:rFonts w:hint="default" w:eastAsia="SimSun" w:cs="Times New Roman" w:asciiTheme="minorAscii" w:hAnsiTheme="minorAscii"/>
+          <w:b w:val="0"/>
+          <w:bCs w:val="0"/>
+          <w:kern w:val="0"/>
+          <w:sz w:val="24"/>
+          <w:szCs w:val="24"/>
+          <w:lang w:val="ru-RU" w:eastAsia="zh-CN" w:bidi="ar"/>
+        </w:rPr>
+        <w:t>-r--------  1 s368916  studs  21 21 сент. 08:44 mantine</w:t>
+      </w:r>
+    </w:p>
+    <w:p>
+      <w:pPr>
+        <w:keepNext w:val="0"/>
+        <w:keepLines w:val="0"/>
+        <w:widowControl/>
+        <w:numPr>
+          <w:ilvl w:val="0"/>
+          <w:numId w:val="0"/>
+        </w:numPr>
+        <w:suppressLineNumbers w:val="0"/>
+        <w:ind w:leftChars="0"/>
+        <w:jc w:val="left"/>
+        <w:rPr>
+          <w:rFonts w:hint="default" w:eastAsia="SimSun" w:cs="Times New Roman" w:asciiTheme="minorAscii" w:hAnsiTheme="minorAscii"/>
+          <w:b w:val="0"/>
+          <w:bCs w:val="0"/>
+          <w:kern w:val="0"/>
+          <w:sz w:val="24"/>
+          <w:szCs w:val="24"/>
+          <w:lang w:val="ru-RU" w:eastAsia="zh-CN" w:bidi="ar"/>
+        </w:rPr>
+      </w:pPr>
+      <w:r>
+        <w:rPr>
+          <w:rFonts w:hint="default" w:eastAsia="SimSun" w:cs="Times New Roman" w:asciiTheme="minorAscii" w:hAnsiTheme="minorAscii"/>
+          <w:b w:val="0"/>
+          <w:bCs w:val="0"/>
+          <w:kern w:val="0"/>
+          <w:sz w:val="24"/>
+          <w:szCs w:val="24"/>
+          <w:lang w:val="ru-RU" w:eastAsia="zh-CN" w:bidi="ar"/>
+        </w:rPr>
+        <w:t>-rw----r--  1 s368916  studs  50 21 сент. 08:44 mantinepurrloin</w:t>
+      </w:r>
+    </w:p>
+    <w:p>
+      <w:pPr>
+        <w:keepNext w:val="0"/>
+        <w:keepLines w:val="0"/>
+        <w:widowControl/>
+        <w:numPr>
+          <w:ilvl w:val="0"/>
+          <w:numId w:val="0"/>
+        </w:numPr>
+        <w:suppressLineNumbers w:val="0"/>
+        <w:ind w:leftChars="0"/>
+        <w:jc w:val="left"/>
+        <w:rPr>
+          <w:rFonts w:hint="default" w:eastAsia="SimSun" w:cs="Times New Roman" w:asciiTheme="minorAscii" w:hAnsiTheme="minorAscii"/>
+          <w:b w:val="0"/>
+          <w:bCs w:val="0"/>
+          <w:kern w:val="0"/>
+          <w:sz w:val="24"/>
+          <w:szCs w:val="24"/>
+          <w:lang w:val="ru-RU" w:eastAsia="zh-CN" w:bidi="ar"/>
+        </w:rPr>
+      </w:pPr>
+    </w:p>
+    <w:p>
+      <w:pPr>
+        <w:keepNext w:val="0"/>
+        <w:keepLines w:val="0"/>
+        <w:widowControl/>
+        <w:numPr>
+          <w:ilvl w:val="0"/>
+          <w:numId w:val="0"/>
+        </w:numPr>
+        <w:suppressLineNumbers w:val="0"/>
+        <w:ind w:leftChars="0"/>
+        <w:jc w:val="left"/>
+        <w:rPr>
+          <w:rFonts w:hint="default" w:eastAsia="SimSun" w:cs="Times New Roman" w:asciiTheme="minorAscii" w:hAnsiTheme="minorAscii"/>
+          <w:b w:val="0"/>
+          <w:bCs w:val="0"/>
+          <w:kern w:val="0"/>
+          <w:sz w:val="24"/>
+          <w:szCs w:val="24"/>
+          <w:lang w:val="ru-RU" w:eastAsia="zh-CN" w:bidi="ar"/>
+        </w:rPr>
+      </w:pPr>
+      <w:r>
+        <w:rPr>
+          <w:rFonts w:hint="default" w:eastAsia="SimSun" w:cs="Times New Roman" w:asciiTheme="minorAscii" w:hAnsiTheme="minorAscii"/>
+          <w:b w:val="0"/>
+          <w:bCs w:val="0"/>
+          <w:kern w:val="0"/>
+          <w:sz w:val="24"/>
+          <w:szCs w:val="24"/>
+          <w:lang w:val="ru-RU" w:eastAsia="zh-CN" w:bidi="ar"/>
+        </w:rPr>
+        <w:t>lab0/metagross6/ledyba:</w:t>
+      </w:r>
+    </w:p>
+    <w:p>
+      <w:pPr>
+        <w:keepNext w:val="0"/>
+        <w:keepLines w:val="0"/>
+        <w:widowControl/>
+        <w:numPr>
+          <w:ilvl w:val="0"/>
+          <w:numId w:val="0"/>
+        </w:numPr>
+        <w:suppressLineNumbers w:val="0"/>
+        <w:ind w:leftChars="0"/>
+        <w:jc w:val="left"/>
+        <w:rPr>
+          <w:rFonts w:hint="default" w:eastAsia="SimSun" w:cs="Times New Roman" w:asciiTheme="minorAscii" w:hAnsiTheme="minorAscii"/>
+          <w:b w:val="0"/>
+          <w:bCs w:val="0"/>
+          <w:kern w:val="0"/>
+          <w:sz w:val="24"/>
+          <w:szCs w:val="24"/>
+          <w:lang w:val="ru-RU" w:eastAsia="zh-CN" w:bidi="ar"/>
+        </w:rPr>
+      </w:pPr>
+      <w:r>
+        <w:rPr>
+          <w:rFonts w:hint="default" w:eastAsia="SimSun" w:cs="Times New Roman" w:asciiTheme="minorAscii" w:hAnsiTheme="minorAscii"/>
+          <w:b w:val="0"/>
+          <w:bCs w:val="0"/>
+          <w:kern w:val="0"/>
+          <w:sz w:val="24"/>
+          <w:szCs w:val="24"/>
+          <w:lang w:val="ru-RU" w:eastAsia="zh-CN" w:bidi="ar"/>
+        </w:rPr>
+        <w:t>total 0</w:t>
+      </w:r>
+    </w:p>
+    <w:p>
+      <w:pPr>
+        <w:keepNext w:val="0"/>
+        <w:keepLines w:val="0"/>
+        <w:widowControl/>
+        <w:numPr>
+          <w:ilvl w:val="0"/>
+          <w:numId w:val="0"/>
+        </w:numPr>
+        <w:suppressLineNumbers w:val="0"/>
+        <w:ind w:leftChars="0"/>
+        <w:jc w:val="left"/>
+        <w:rPr>
+          <w:rFonts w:hint="default" w:eastAsia="SimSun" w:cs="Times New Roman" w:asciiTheme="minorAscii" w:hAnsiTheme="minorAscii"/>
+          <w:b w:val="0"/>
+          <w:bCs w:val="0"/>
+          <w:kern w:val="0"/>
+          <w:sz w:val="24"/>
+          <w:szCs w:val="24"/>
+          <w:lang w:val="ru-RU" w:eastAsia="zh-CN" w:bidi="ar"/>
+        </w:rPr>
+      </w:pPr>
+      <w:r>
+        <w:rPr>
+          <w:rFonts w:hint="default" w:eastAsia="SimSun" w:cs="Times New Roman" w:asciiTheme="minorAscii" w:hAnsiTheme="minorAscii"/>
+          <w:b w:val="0"/>
+          <w:bCs w:val="0"/>
+          <w:kern w:val="0"/>
+          <w:sz w:val="24"/>
+          <w:szCs w:val="24"/>
+          <w:lang w:val="ru-RU" w:eastAsia="zh-CN" w:bidi="ar"/>
+        </w:rPr>
+        <w:t>ls: lab0/metagross6/ledyba: Permission denied</w:t>
+      </w:r>
+    </w:p>
+    <w:p>
+      <w:pPr>
+        <w:keepNext w:val="0"/>
+        <w:keepLines w:val="0"/>
+        <w:widowControl/>
+        <w:numPr>
+          <w:ilvl w:val="0"/>
+          <w:numId w:val="0"/>
+        </w:numPr>
+        <w:suppressLineNumbers w:val="0"/>
+        <w:ind w:leftChars="0"/>
+        <w:jc w:val="left"/>
+        <w:rPr>
+          <w:rFonts w:hint="default" w:eastAsia="SimSun" w:cs="Times New Roman" w:asciiTheme="minorAscii" w:hAnsiTheme="minorAscii"/>
+          <w:b w:val="0"/>
+          <w:bCs w:val="0"/>
+          <w:kern w:val="0"/>
+          <w:sz w:val="24"/>
+          <w:szCs w:val="24"/>
+          <w:lang w:val="ru-RU" w:eastAsia="zh-CN" w:bidi="ar"/>
+        </w:rPr>
+      </w:pPr>
+    </w:p>
+    <w:p>
+      <w:pPr>
+        <w:keepNext w:val="0"/>
+        <w:keepLines w:val="0"/>
+        <w:widowControl/>
+        <w:numPr>
+          <w:ilvl w:val="0"/>
+          <w:numId w:val="0"/>
+        </w:numPr>
+        <w:suppressLineNumbers w:val="0"/>
+        <w:ind w:leftChars="0"/>
+        <w:jc w:val="left"/>
+        <w:rPr>
+          <w:rFonts w:hint="default" w:eastAsia="SimSun" w:cs="Times New Roman" w:asciiTheme="minorAscii" w:hAnsiTheme="minorAscii"/>
+          <w:b w:val="0"/>
+          <w:bCs w:val="0"/>
+          <w:kern w:val="0"/>
+          <w:sz w:val="24"/>
+          <w:szCs w:val="24"/>
+          <w:lang w:val="ru-RU" w:eastAsia="zh-CN" w:bidi="ar"/>
+        </w:rPr>
+      </w:pPr>
+      <w:r>
+        <w:rPr>
+          <w:rFonts w:hint="default" w:eastAsia="SimSun" w:cs="Times New Roman" w:asciiTheme="minorAscii" w:hAnsiTheme="minorAscii"/>
+          <w:b w:val="0"/>
+          <w:bCs w:val="0"/>
+          <w:kern w:val="0"/>
+          <w:sz w:val="24"/>
+          <w:szCs w:val="24"/>
+          <w:lang w:val="ru-RU" w:eastAsia="zh-CN" w:bidi="ar"/>
+        </w:rPr>
+        <w:t>lab0/metagross6/liepard:</w:t>
+      </w:r>
+    </w:p>
+    <w:p>
+      <w:pPr>
+        <w:keepNext w:val="0"/>
+        <w:keepLines w:val="0"/>
+        <w:widowControl/>
+        <w:numPr>
+          <w:ilvl w:val="0"/>
+          <w:numId w:val="0"/>
+        </w:numPr>
+        <w:suppressLineNumbers w:val="0"/>
+        <w:ind w:leftChars="0"/>
+        <w:jc w:val="left"/>
+        <w:rPr>
+          <w:rFonts w:hint="default" w:eastAsia="SimSun" w:cs="Times New Roman" w:asciiTheme="minorAscii" w:hAnsiTheme="minorAscii"/>
+          <w:b w:val="0"/>
+          <w:bCs w:val="0"/>
+          <w:kern w:val="0"/>
+          <w:sz w:val="24"/>
+          <w:szCs w:val="24"/>
+          <w:lang w:val="ru-RU" w:eastAsia="zh-CN" w:bidi="ar"/>
+        </w:rPr>
+      </w:pPr>
+      <w:r>
+        <w:rPr>
+          <w:rFonts w:hint="default" w:eastAsia="SimSun" w:cs="Times New Roman" w:asciiTheme="minorAscii" w:hAnsiTheme="minorAscii"/>
+          <w:b w:val="0"/>
+          <w:bCs w:val="0"/>
+          <w:kern w:val="0"/>
+          <w:sz w:val="24"/>
+          <w:szCs w:val="24"/>
+          <w:lang w:val="ru-RU" w:eastAsia="zh-CN" w:bidi="ar"/>
+        </w:rPr>
+        <w:t>total 0</w:t>
+      </w:r>
+    </w:p>
+    <w:p>
+      <w:pPr>
+        <w:keepNext w:val="0"/>
+        <w:keepLines w:val="0"/>
+        <w:widowControl/>
+        <w:numPr>
+          <w:ilvl w:val="0"/>
+          <w:numId w:val="0"/>
+        </w:numPr>
+        <w:suppressLineNumbers w:val="0"/>
+        <w:ind w:leftChars="0"/>
+        <w:jc w:val="left"/>
+        <w:rPr>
+          <w:rFonts w:hint="default" w:eastAsia="SimSun" w:cs="Times New Roman" w:asciiTheme="minorAscii" w:hAnsiTheme="minorAscii"/>
+          <w:b w:val="0"/>
+          <w:bCs w:val="0"/>
+          <w:kern w:val="0"/>
+          <w:sz w:val="24"/>
+          <w:szCs w:val="24"/>
+          <w:lang w:val="ru-RU" w:eastAsia="zh-CN" w:bidi="ar"/>
+        </w:rPr>
+      </w:pPr>
+      <w:r>
+        <w:rPr>
+          <w:rFonts w:hint="default" w:eastAsia="SimSun" w:cs="Times New Roman" w:asciiTheme="minorAscii" w:hAnsiTheme="minorAscii"/>
+          <w:b w:val="0"/>
+          <w:bCs w:val="0"/>
+          <w:kern w:val="0"/>
+          <w:sz w:val="24"/>
+          <w:szCs w:val="24"/>
+          <w:lang w:val="ru-RU" w:eastAsia="zh-CN" w:bidi="ar"/>
+        </w:rPr>
+        <w:t>ls: lab0/metagross6/liepard: Permission denied</w:t>
+      </w:r>
+    </w:p>
+    <w:p>
+      <w:pPr>
+        <w:keepNext w:val="0"/>
+        <w:keepLines w:val="0"/>
+        <w:widowControl/>
+        <w:numPr>
+          <w:ilvl w:val="0"/>
+          <w:numId w:val="0"/>
+        </w:numPr>
+        <w:suppressLineNumbers w:val="0"/>
+        <w:ind w:leftChars="0"/>
+        <w:jc w:val="left"/>
+        <w:rPr>
+          <w:rFonts w:hint="default" w:eastAsia="SimSun" w:cs="Times New Roman" w:asciiTheme="minorAscii" w:hAnsiTheme="minorAscii"/>
+          <w:b w:val="0"/>
+          <w:bCs w:val="0"/>
+          <w:kern w:val="0"/>
+          <w:sz w:val="24"/>
+          <w:szCs w:val="24"/>
+          <w:lang w:val="ru-RU" w:eastAsia="zh-CN" w:bidi="ar"/>
+        </w:rPr>
+      </w:pPr>
+    </w:p>
+    <w:p>
+      <w:pPr>
+        <w:keepNext w:val="0"/>
+        <w:keepLines w:val="0"/>
+        <w:widowControl/>
+        <w:numPr>
+          <w:ilvl w:val="0"/>
+          <w:numId w:val="0"/>
+        </w:numPr>
+        <w:suppressLineNumbers w:val="0"/>
+        <w:ind w:leftChars="0"/>
+        <w:jc w:val="left"/>
+        <w:rPr>
+          <w:rFonts w:hint="default" w:eastAsia="SimSun" w:cs="Times New Roman" w:asciiTheme="minorAscii" w:hAnsiTheme="minorAscii"/>
+          <w:b w:val="0"/>
+          <w:bCs w:val="0"/>
+          <w:kern w:val="0"/>
+          <w:sz w:val="24"/>
+          <w:szCs w:val="24"/>
+          <w:lang w:val="ru-RU" w:eastAsia="zh-CN" w:bidi="ar"/>
+        </w:rPr>
+      </w:pPr>
+      <w:r>
+        <w:rPr>
+          <w:rFonts w:hint="default" w:eastAsia="SimSun" w:cs="Times New Roman" w:asciiTheme="minorAscii" w:hAnsiTheme="minorAscii"/>
+          <w:b w:val="0"/>
+          <w:bCs w:val="0"/>
+          <w:kern w:val="0"/>
+          <w:sz w:val="24"/>
+          <w:szCs w:val="24"/>
+          <w:lang w:val="ru-RU" w:eastAsia="zh-CN" w:bidi="ar"/>
+        </w:rPr>
+        <w:t>lab0/mightyena8:</w:t>
+      </w:r>
+    </w:p>
+    <w:p>
+      <w:pPr>
+        <w:keepNext w:val="0"/>
+        <w:keepLines w:val="0"/>
+        <w:widowControl/>
+        <w:numPr>
+          <w:ilvl w:val="0"/>
+          <w:numId w:val="0"/>
+        </w:numPr>
+        <w:suppressLineNumbers w:val="0"/>
+        <w:ind w:leftChars="0"/>
+        <w:jc w:val="left"/>
+        <w:rPr>
+          <w:rFonts w:hint="default" w:eastAsia="SimSun" w:cs="Times New Roman" w:asciiTheme="minorAscii" w:hAnsiTheme="minorAscii"/>
+          <w:b w:val="0"/>
+          <w:bCs w:val="0"/>
+          <w:kern w:val="0"/>
+          <w:sz w:val="24"/>
+          <w:szCs w:val="24"/>
+          <w:lang w:val="ru-RU" w:eastAsia="zh-CN" w:bidi="ar"/>
+        </w:rPr>
+      </w:pPr>
+      <w:r>
+        <w:rPr>
+          <w:rFonts w:hint="default" w:eastAsia="SimSun" w:cs="Times New Roman" w:asciiTheme="minorAscii" w:hAnsiTheme="minorAscii"/>
+          <w:b w:val="0"/>
+          <w:bCs w:val="0"/>
+          <w:kern w:val="0"/>
+          <w:sz w:val="24"/>
+          <w:szCs w:val="24"/>
+          <w:lang w:val="ru-RU" w:eastAsia="zh-CN" w:bidi="ar"/>
+        </w:rPr>
+        <w:t>total 11</w:t>
+      </w:r>
+    </w:p>
+    <w:p>
+      <w:pPr>
+        <w:keepNext w:val="0"/>
+        <w:keepLines w:val="0"/>
+        <w:widowControl/>
+        <w:numPr>
+          <w:ilvl w:val="0"/>
+          <w:numId w:val="0"/>
+        </w:numPr>
+        <w:suppressLineNumbers w:val="0"/>
+        <w:ind w:leftChars="0"/>
+        <w:jc w:val="left"/>
+        <w:rPr>
+          <w:rFonts w:hint="default" w:eastAsia="SimSun" w:cs="Times New Roman" w:asciiTheme="minorAscii" w:hAnsiTheme="minorAscii"/>
+          <w:b w:val="0"/>
+          <w:bCs w:val="0"/>
+          <w:kern w:val="0"/>
+          <w:sz w:val="24"/>
+          <w:szCs w:val="24"/>
+          <w:lang w:val="ru-RU" w:eastAsia="zh-CN" w:bidi="ar"/>
+        </w:rPr>
+      </w:pPr>
+      <w:r>
+        <w:rPr>
+          <w:rFonts w:hint="default" w:eastAsia="SimSun" w:cs="Times New Roman" w:asciiTheme="minorAscii" w:hAnsiTheme="minorAscii"/>
+          <w:b w:val="0"/>
+          <w:bCs w:val="0"/>
+          <w:kern w:val="0"/>
+          <w:sz w:val="24"/>
+          <w:szCs w:val="24"/>
+          <w:lang w:val="ru-RU" w:eastAsia="zh-CN" w:bidi="ar"/>
+        </w:rPr>
+        <w:t>-r--------  1 s368916  studs  97 21 сент. 08:44 caterpie</w:t>
+      </w:r>
+    </w:p>
+    <w:p>
+      <w:pPr>
+        <w:keepNext w:val="0"/>
+        <w:keepLines w:val="0"/>
+        <w:widowControl/>
+        <w:numPr>
+          <w:ilvl w:val="0"/>
+          <w:numId w:val="0"/>
+        </w:numPr>
+        <w:suppressLineNumbers w:val="0"/>
+        <w:ind w:leftChars="0"/>
+        <w:jc w:val="left"/>
+        <w:rPr>
+          <w:rFonts w:hint="default" w:eastAsia="SimSun" w:cs="Times New Roman" w:asciiTheme="minorAscii" w:hAnsiTheme="minorAscii"/>
+          <w:b w:val="0"/>
+          <w:bCs w:val="0"/>
+          <w:kern w:val="0"/>
+          <w:sz w:val="24"/>
+          <w:szCs w:val="24"/>
+          <w:lang w:val="ru-RU" w:eastAsia="zh-CN" w:bidi="ar"/>
+        </w:rPr>
+      </w:pPr>
+      <w:r>
+        <w:rPr>
+          <w:rFonts w:hint="default" w:eastAsia="SimSun" w:cs="Times New Roman" w:asciiTheme="minorAscii" w:hAnsiTheme="minorAscii"/>
+          <w:b w:val="0"/>
+          <w:bCs w:val="0"/>
+          <w:kern w:val="0"/>
+          <w:sz w:val="24"/>
+          <w:szCs w:val="24"/>
+          <w:lang w:val="ru-RU" w:eastAsia="zh-CN" w:bidi="ar"/>
+        </w:rPr>
+        <w:t>d-wx-wxr-x  3 s368916  studs   8 21 сент. 08:44 drifloon</w:t>
+      </w:r>
+    </w:p>
+    <w:p>
+      <w:pPr>
+        <w:keepNext w:val="0"/>
+        <w:keepLines w:val="0"/>
+        <w:widowControl/>
+        <w:numPr>
+          <w:ilvl w:val="0"/>
+          <w:numId w:val="0"/>
+        </w:numPr>
+        <w:suppressLineNumbers w:val="0"/>
+        <w:ind w:leftChars="0"/>
+        <w:jc w:val="left"/>
+        <w:rPr>
+          <w:rFonts w:hint="default" w:eastAsia="SimSun" w:cs="Times New Roman" w:asciiTheme="minorAscii" w:hAnsiTheme="minorAscii"/>
+          <w:b w:val="0"/>
+          <w:bCs w:val="0"/>
+          <w:kern w:val="0"/>
+          <w:sz w:val="24"/>
+          <w:szCs w:val="24"/>
+          <w:lang w:val="ru-RU" w:eastAsia="zh-CN" w:bidi="ar"/>
+        </w:rPr>
+      </w:pPr>
+      <w:r>
+        <w:rPr>
+          <w:rFonts w:hint="default" w:eastAsia="SimSun" w:cs="Times New Roman" w:asciiTheme="minorAscii" w:hAnsiTheme="minorAscii"/>
+          <w:b w:val="0"/>
+          <w:bCs w:val="0"/>
+          <w:kern w:val="0"/>
+          <w:sz w:val="24"/>
+          <w:szCs w:val="24"/>
+          <w:lang w:val="ru-RU" w:eastAsia="zh-CN" w:bidi="ar"/>
+        </w:rPr>
+        <w:t>-------r--  1 s368916  studs  37 21 сент. 08:44 dusclops</w:t>
+      </w:r>
+    </w:p>
+    <w:p>
+      <w:pPr>
+        <w:keepNext w:val="0"/>
+        <w:keepLines w:val="0"/>
+        <w:widowControl/>
+        <w:numPr>
+          <w:ilvl w:val="0"/>
+          <w:numId w:val="0"/>
+        </w:numPr>
+        <w:suppressLineNumbers w:val="0"/>
+        <w:ind w:leftChars="0"/>
+        <w:jc w:val="left"/>
+        <w:rPr>
+          <w:rFonts w:hint="default" w:eastAsia="SimSun" w:cs="Times New Roman" w:asciiTheme="minorAscii" w:hAnsiTheme="minorAscii"/>
+          <w:b w:val="0"/>
+          <w:bCs w:val="0"/>
+          <w:kern w:val="0"/>
+          <w:sz w:val="24"/>
+          <w:szCs w:val="24"/>
+          <w:lang w:val="ru-RU" w:eastAsia="zh-CN" w:bidi="ar"/>
+        </w:rPr>
+      </w:pPr>
+      <w:r>
+        <w:rPr>
+          <w:rFonts w:hint="default" w:eastAsia="SimSun" w:cs="Times New Roman" w:asciiTheme="minorAscii" w:hAnsiTheme="minorAscii"/>
+          <w:b w:val="0"/>
+          <w:bCs w:val="0"/>
+          <w:kern w:val="0"/>
+          <w:sz w:val="24"/>
+          <w:szCs w:val="24"/>
+          <w:lang w:val="ru-RU" w:eastAsia="zh-CN" w:bidi="ar"/>
+        </w:rPr>
+        <w:t>-r-----r--  1 s368916  studs   0 21 сент. 08:44 piplup</w:t>
+      </w:r>
+    </w:p>
+    <w:p>
+      <w:pPr>
+        <w:keepNext w:val="0"/>
+        <w:keepLines w:val="0"/>
+        <w:widowControl/>
+        <w:numPr>
+          <w:ilvl w:val="0"/>
+          <w:numId w:val="0"/>
+        </w:numPr>
+        <w:suppressLineNumbers w:val="0"/>
+        <w:ind w:leftChars="0"/>
+        <w:jc w:val="left"/>
+        <w:rPr>
+          <w:rFonts w:hint="default" w:eastAsia="SimSun" w:cs="Times New Roman" w:asciiTheme="minorAscii" w:hAnsiTheme="minorAscii"/>
+          <w:b w:val="0"/>
+          <w:bCs w:val="0"/>
+          <w:kern w:val="0"/>
+          <w:sz w:val="24"/>
+          <w:szCs w:val="24"/>
+          <w:lang w:val="ru-RU" w:eastAsia="zh-CN" w:bidi="ar"/>
+        </w:rPr>
+      </w:pPr>
+      <w:r>
+        <w:rPr>
+          <w:rFonts w:hint="default" w:eastAsia="SimSun" w:cs="Times New Roman" w:asciiTheme="minorAscii" w:hAnsiTheme="minorAscii"/>
+          <w:b w:val="0"/>
+          <w:bCs w:val="0"/>
+          <w:kern w:val="0"/>
+          <w:sz w:val="24"/>
+          <w:szCs w:val="24"/>
+          <w:lang w:val="ru-RU" w:eastAsia="zh-CN" w:bidi="ar"/>
+        </w:rPr>
+        <w:t>-r--r-----  1 s368916  studs  36 21 сент. 08:44 timburr</w:t>
+      </w:r>
+    </w:p>
+    <w:p>
+      <w:pPr>
+        <w:keepNext w:val="0"/>
+        <w:keepLines w:val="0"/>
+        <w:widowControl/>
+        <w:numPr>
+          <w:ilvl w:val="0"/>
+          <w:numId w:val="0"/>
+        </w:numPr>
+        <w:suppressLineNumbers w:val="0"/>
+        <w:ind w:leftChars="0"/>
+        <w:jc w:val="left"/>
+        <w:rPr>
+          <w:rFonts w:hint="default" w:eastAsia="SimSun" w:cs="Times New Roman" w:asciiTheme="minorAscii" w:hAnsiTheme="minorAscii"/>
+          <w:b w:val="0"/>
+          <w:bCs w:val="0"/>
+          <w:kern w:val="0"/>
+          <w:sz w:val="24"/>
+          <w:szCs w:val="24"/>
+          <w:lang w:val="ru-RU" w:eastAsia="zh-CN" w:bidi="ar"/>
+        </w:rPr>
+      </w:pPr>
+      <w:r>
+        <w:rPr>
+          <w:rFonts w:hint="default" w:eastAsia="SimSun" w:cs="Times New Roman" w:asciiTheme="minorAscii" w:hAnsiTheme="minorAscii"/>
+          <w:b w:val="0"/>
+          <w:bCs w:val="0"/>
+          <w:kern w:val="0"/>
+          <w:sz w:val="24"/>
+          <w:szCs w:val="24"/>
+          <w:lang w:val="ru-RU" w:eastAsia="zh-CN" w:bidi="ar"/>
+        </w:rPr>
+        <w:t>lrwxr-xr-x  1 s368916  studs  11 21 сент. 08:44 timburrpidgeot -&gt; ../pidgeot9</w:t>
+      </w:r>
+    </w:p>
+    <w:p>
+      <w:pPr>
+        <w:keepNext w:val="0"/>
+        <w:keepLines w:val="0"/>
+        <w:widowControl/>
+        <w:numPr>
+          <w:ilvl w:val="0"/>
+          <w:numId w:val="0"/>
+        </w:numPr>
+        <w:suppressLineNumbers w:val="0"/>
+        <w:ind w:leftChars="0"/>
+        <w:jc w:val="left"/>
+        <w:rPr>
+          <w:rFonts w:hint="default" w:eastAsia="SimSun" w:cs="Times New Roman" w:asciiTheme="minorAscii" w:hAnsiTheme="minorAscii"/>
+          <w:b w:val="0"/>
+          <w:bCs w:val="0"/>
+          <w:kern w:val="0"/>
+          <w:sz w:val="24"/>
+          <w:szCs w:val="24"/>
+          <w:lang w:val="ru-RU" w:eastAsia="zh-CN" w:bidi="ar"/>
+        </w:rPr>
+      </w:pPr>
+    </w:p>
+    <w:p>
+      <w:pPr>
+        <w:keepNext w:val="0"/>
+        <w:keepLines w:val="0"/>
+        <w:widowControl/>
+        <w:numPr>
+          <w:ilvl w:val="0"/>
+          <w:numId w:val="0"/>
+        </w:numPr>
+        <w:suppressLineNumbers w:val="0"/>
+        <w:ind w:leftChars="0"/>
+        <w:jc w:val="left"/>
+        <w:rPr>
+          <w:rFonts w:hint="default" w:eastAsia="SimSun" w:cs="Times New Roman" w:asciiTheme="minorAscii" w:hAnsiTheme="minorAscii"/>
+          <w:b w:val="0"/>
+          <w:bCs w:val="0"/>
+          <w:kern w:val="0"/>
+          <w:sz w:val="24"/>
+          <w:szCs w:val="24"/>
+          <w:lang w:val="ru-RU" w:eastAsia="zh-CN" w:bidi="ar"/>
+        </w:rPr>
+      </w:pPr>
+      <w:r>
+        <w:rPr>
+          <w:rFonts w:hint="default" w:eastAsia="SimSun" w:cs="Times New Roman" w:asciiTheme="minorAscii" w:hAnsiTheme="minorAscii"/>
+          <w:b w:val="0"/>
+          <w:bCs w:val="0"/>
+          <w:kern w:val="0"/>
+          <w:sz w:val="24"/>
+          <w:szCs w:val="24"/>
+          <w:lang w:val="ru-RU" w:eastAsia="zh-CN" w:bidi="ar"/>
+        </w:rPr>
+        <w:t>lab0/mightyena8/drifloon:</w:t>
+      </w:r>
+    </w:p>
+    <w:p>
+      <w:pPr>
+        <w:keepNext w:val="0"/>
+        <w:keepLines w:val="0"/>
+        <w:widowControl/>
+        <w:numPr>
+          <w:ilvl w:val="0"/>
+          <w:numId w:val="0"/>
+        </w:numPr>
+        <w:suppressLineNumbers w:val="0"/>
+        <w:ind w:leftChars="0"/>
+        <w:jc w:val="left"/>
+        <w:rPr>
+          <w:rFonts w:hint="default" w:eastAsia="SimSun" w:cs="Times New Roman" w:asciiTheme="minorAscii" w:hAnsiTheme="minorAscii"/>
+          <w:b w:val="0"/>
+          <w:bCs w:val="0"/>
+          <w:kern w:val="0"/>
+          <w:sz w:val="24"/>
+          <w:szCs w:val="24"/>
+          <w:lang w:val="ru-RU" w:eastAsia="zh-CN" w:bidi="ar"/>
+        </w:rPr>
+      </w:pPr>
+      <w:r>
+        <w:rPr>
+          <w:rFonts w:hint="default" w:eastAsia="SimSun" w:cs="Times New Roman" w:asciiTheme="minorAscii" w:hAnsiTheme="minorAscii"/>
+          <w:b w:val="0"/>
+          <w:bCs w:val="0"/>
+          <w:kern w:val="0"/>
+          <w:sz w:val="24"/>
+          <w:szCs w:val="24"/>
+          <w:lang w:val="ru-RU" w:eastAsia="zh-CN" w:bidi="ar"/>
+        </w:rPr>
+        <w:t>total 0</w:t>
+      </w:r>
+    </w:p>
+    <w:p>
+      <w:pPr>
+        <w:keepNext w:val="0"/>
+        <w:keepLines w:val="0"/>
+        <w:widowControl/>
+        <w:numPr>
+          <w:ilvl w:val="0"/>
+          <w:numId w:val="0"/>
+        </w:numPr>
+        <w:suppressLineNumbers w:val="0"/>
+        <w:ind w:leftChars="0"/>
+        <w:jc w:val="left"/>
+        <w:rPr>
+          <w:rFonts w:hint="default" w:eastAsia="SimSun" w:cs="Times New Roman" w:asciiTheme="minorAscii" w:hAnsiTheme="minorAscii"/>
+          <w:b w:val="0"/>
+          <w:bCs w:val="0"/>
+          <w:kern w:val="0"/>
+          <w:sz w:val="24"/>
+          <w:szCs w:val="24"/>
+          <w:lang w:val="ru-RU" w:eastAsia="zh-CN" w:bidi="ar"/>
+        </w:rPr>
+      </w:pPr>
+      <w:r>
+        <w:rPr>
+          <w:rFonts w:hint="default" w:eastAsia="SimSun" w:cs="Times New Roman" w:asciiTheme="minorAscii" w:hAnsiTheme="minorAscii"/>
+          <w:b w:val="0"/>
+          <w:bCs w:val="0"/>
+          <w:kern w:val="0"/>
+          <w:sz w:val="24"/>
+          <w:szCs w:val="24"/>
+          <w:lang w:val="ru-RU" w:eastAsia="zh-CN" w:bidi="ar"/>
+        </w:rPr>
+        <w:t>ls: lab0/mightyena8/drifloon: Permission denied</w:t>
+      </w:r>
+    </w:p>
+    <w:p>
+      <w:pPr>
+        <w:keepNext w:val="0"/>
+        <w:keepLines w:val="0"/>
+        <w:widowControl/>
+        <w:numPr>
+          <w:ilvl w:val="0"/>
+          <w:numId w:val="0"/>
+        </w:numPr>
+        <w:suppressLineNumbers w:val="0"/>
+        <w:ind w:leftChars="0"/>
+        <w:jc w:val="left"/>
+        <w:rPr>
+          <w:rFonts w:hint="default" w:eastAsia="SimSun" w:cs="Times New Roman" w:asciiTheme="minorAscii" w:hAnsiTheme="minorAscii"/>
+          <w:b w:val="0"/>
+          <w:bCs w:val="0"/>
+          <w:kern w:val="0"/>
+          <w:sz w:val="24"/>
+          <w:szCs w:val="24"/>
+          <w:lang w:val="ru-RU" w:eastAsia="zh-CN" w:bidi="ar"/>
+        </w:rPr>
+      </w:pPr>
+    </w:p>
+    <w:p>
+      <w:pPr>
+        <w:keepNext w:val="0"/>
+        <w:keepLines w:val="0"/>
+        <w:widowControl/>
+        <w:numPr>
+          <w:ilvl w:val="0"/>
+          <w:numId w:val="0"/>
+        </w:numPr>
+        <w:suppressLineNumbers w:val="0"/>
+        <w:ind w:leftChars="0"/>
+        <w:jc w:val="left"/>
+        <w:rPr>
+          <w:rFonts w:hint="default" w:eastAsia="SimSun" w:cs="Times New Roman" w:asciiTheme="minorAscii" w:hAnsiTheme="minorAscii"/>
+          <w:b w:val="0"/>
+          <w:bCs w:val="0"/>
+          <w:kern w:val="0"/>
+          <w:sz w:val="24"/>
+          <w:szCs w:val="24"/>
+          <w:lang w:val="ru-RU" w:eastAsia="zh-CN" w:bidi="ar"/>
+        </w:rPr>
+      </w:pPr>
+      <w:r>
+        <w:rPr>
+          <w:rFonts w:hint="default" w:eastAsia="SimSun" w:cs="Times New Roman" w:asciiTheme="minorAscii" w:hAnsiTheme="minorAscii"/>
+          <w:b w:val="0"/>
+          <w:bCs w:val="0"/>
+          <w:kern w:val="0"/>
+          <w:sz w:val="24"/>
+          <w:szCs w:val="24"/>
+          <w:lang w:val="ru-RU" w:eastAsia="zh-CN" w:bidi="ar"/>
+        </w:rPr>
+        <w:t>lab0/starmie6:</w:t>
+      </w:r>
+    </w:p>
+    <w:p>
+      <w:pPr>
+        <w:keepNext w:val="0"/>
+        <w:keepLines w:val="0"/>
+        <w:widowControl/>
+        <w:numPr>
+          <w:ilvl w:val="0"/>
+          <w:numId w:val="0"/>
+        </w:numPr>
+        <w:suppressLineNumbers w:val="0"/>
+        <w:ind w:leftChars="0"/>
+        <w:jc w:val="left"/>
+        <w:rPr>
+          <w:rFonts w:hint="default" w:eastAsia="SimSun" w:cs="Times New Roman" w:asciiTheme="minorAscii" w:hAnsiTheme="minorAscii"/>
+          <w:b w:val="0"/>
+          <w:bCs w:val="0"/>
+          <w:kern w:val="0"/>
+          <w:sz w:val="24"/>
+          <w:szCs w:val="24"/>
+          <w:lang w:val="ru-RU" w:eastAsia="zh-CN" w:bidi="ar"/>
+        </w:rPr>
+      </w:pPr>
+      <w:r>
+        <w:rPr>
+          <w:rFonts w:hint="default" w:eastAsia="SimSun" w:cs="Times New Roman" w:asciiTheme="minorAscii" w:hAnsiTheme="minorAscii"/>
+          <w:b w:val="0"/>
+          <w:bCs w:val="0"/>
+          <w:kern w:val="0"/>
+          <w:sz w:val="24"/>
+          <w:szCs w:val="24"/>
+          <w:lang w:val="ru-RU" w:eastAsia="zh-CN" w:bidi="ar"/>
+        </w:rPr>
+        <w:t>total 3</w:t>
+      </w:r>
+    </w:p>
+    <w:p>
+      <w:pPr>
+        <w:keepNext w:val="0"/>
+        <w:keepLines w:val="0"/>
+        <w:widowControl/>
+        <w:numPr>
+          <w:ilvl w:val="0"/>
+          <w:numId w:val="0"/>
+        </w:numPr>
+        <w:suppressLineNumbers w:val="0"/>
+        <w:ind w:leftChars="0"/>
+        <w:jc w:val="left"/>
+        <w:rPr>
+          <w:rFonts w:hint="default" w:eastAsia="SimSun" w:cs="Times New Roman" w:asciiTheme="minorAscii" w:hAnsiTheme="minorAscii"/>
+          <w:b w:val="0"/>
+          <w:bCs w:val="0"/>
+          <w:kern w:val="0"/>
+          <w:sz w:val="24"/>
+          <w:szCs w:val="24"/>
+          <w:lang w:val="ru-RU" w:eastAsia="zh-CN" w:bidi="ar"/>
+        </w:rPr>
+      </w:pPr>
+      <w:r>
+        <w:rPr>
+          <w:rFonts w:hint="default" w:eastAsia="SimSun" w:cs="Times New Roman" w:asciiTheme="minorAscii" w:hAnsiTheme="minorAscii"/>
+          <w:b w:val="0"/>
+          <w:bCs w:val="0"/>
+          <w:kern w:val="0"/>
+          <w:sz w:val="24"/>
+          <w:szCs w:val="24"/>
+          <w:lang w:val="ru-RU" w:eastAsia="zh-CN" w:bidi="ar"/>
+        </w:rPr>
+        <w:t>-r--------  1 s368916  studs  91 21 сент. 08:44 archen</w:t>
+      </w:r>
+    </w:p>
+    <w:p>
+      <w:pPr>
+        <w:keepNext w:val="0"/>
+        <w:keepLines w:val="0"/>
+        <w:widowControl/>
+        <w:numPr>
+          <w:ilvl w:val="0"/>
+          <w:numId w:val="0"/>
+        </w:numPr>
+        <w:suppressLineNumbers w:val="0"/>
+        <w:ind w:leftChars="0"/>
+        <w:jc w:val="left"/>
+        <w:rPr>
+          <w:rFonts w:hint="default" w:eastAsia="SimSun" w:cs="Times New Roman" w:asciiTheme="minorAscii" w:hAnsiTheme="minorAscii"/>
+          <w:b w:val="0"/>
+          <w:bCs w:val="0"/>
+          <w:kern w:val="0"/>
+          <w:sz w:val="24"/>
+          <w:szCs w:val="24"/>
+          <w:lang w:val="ru-RU" w:eastAsia="zh-CN" w:bidi="ar"/>
+        </w:rPr>
+      </w:pPr>
+      <w:r>
+        <w:rPr>
+          <w:rFonts w:hint="default" w:eastAsia="SimSun" w:cs="Times New Roman" w:asciiTheme="minorAscii" w:hAnsiTheme="minorAscii"/>
+          <w:b w:val="0"/>
+          <w:bCs w:val="0"/>
+          <w:kern w:val="0"/>
+          <w:sz w:val="24"/>
+          <w:szCs w:val="24"/>
+          <w:lang w:val="ru-RU" w:eastAsia="zh-CN" w:bidi="ar"/>
+        </w:rPr>
+        <w:t>-rw-------  1 s368916  studs  23 21 сент. 08:44 gabite</w:t>
+      </w:r>
+    </w:p>
+    <w:p>
+      <w:pPr>
+        <w:keepNext w:val="0"/>
+        <w:keepLines w:val="0"/>
+        <w:widowControl/>
+        <w:numPr>
+          <w:ilvl w:val="0"/>
+          <w:numId w:val="0"/>
+        </w:numPr>
+        <w:suppressLineNumbers w:val="0"/>
+        <w:ind w:leftChars="0"/>
+        <w:jc w:val="left"/>
+        <w:rPr>
+          <w:rFonts w:hint="default" w:eastAsia="SimSun" w:cs="Times New Roman" w:asciiTheme="minorAscii" w:hAnsiTheme="minorAscii"/>
+          <w:b w:val="0"/>
+          <w:bCs w:val="0"/>
+          <w:kern w:val="0"/>
+          <w:sz w:val="24"/>
+          <w:szCs w:val="24"/>
+          <w:lang w:val="ru-RU" w:eastAsia="zh-CN" w:bidi="ar"/>
+        </w:rPr>
+      </w:pPr>
+      <w:r>
+        <w:rPr>
+          <w:rFonts w:hint="default" w:eastAsia="SimSun" w:cs="Times New Roman" w:asciiTheme="minorAscii" w:hAnsiTheme="minorAscii"/>
+          <w:b w:val="0"/>
+          <w:bCs w:val="0"/>
+          <w:kern w:val="0"/>
+          <w:sz w:val="24"/>
+          <w:szCs w:val="24"/>
+          <w:lang w:val="ru-RU" w:eastAsia="zh-CN" w:bidi="ar"/>
+        </w:rPr>
+        <w:t>-rw-r--r--  1 s368916  studs  85 21 сент. 08:44 petilil</w:t>
+      </w:r>
+    </w:p>
+    <w:p>
+      <w:pPr>
+        <w:keepNext w:val="0"/>
+        <w:keepLines w:val="0"/>
+        <w:widowControl/>
+        <w:numPr>
+          <w:ilvl w:val="0"/>
+          <w:numId w:val="0"/>
+        </w:numPr>
+        <w:suppressLineNumbers w:val="0"/>
+        <w:ind w:leftChars="0"/>
+        <w:jc w:val="left"/>
+        <w:rPr>
+          <w:rFonts w:hint="default" w:eastAsia="SimSun" w:cs="Times New Roman" w:asciiTheme="minorAscii" w:hAnsiTheme="minorAscii"/>
+          <w:b w:val="0"/>
+          <w:bCs w:val="0"/>
+          <w:kern w:val="0"/>
+          <w:sz w:val="24"/>
+          <w:szCs w:val="24"/>
+          <w:lang w:val="ru-RU" w:eastAsia="zh-CN" w:bidi="ar"/>
+        </w:rPr>
+      </w:pPr>
+      <w:r>
+        <w:rPr>
+          <w:rFonts w:hint="default" w:eastAsia="SimSun" w:cs="Times New Roman" w:asciiTheme="minorAscii" w:hAnsiTheme="minorAscii"/>
+          <w:b w:val="0"/>
+          <w:bCs w:val="0"/>
+          <w:kern w:val="0"/>
+          <w:sz w:val="24"/>
+          <w:szCs w:val="24"/>
+          <w:lang w:val="ru-RU" w:eastAsia="zh-CN" w:bidi="ar"/>
+        </w:rPr>
+        <w:t>-r--r-----  2 s368916  studs  18 21 сент. 08:44 petililpidgeot</w:t>
+      </w:r>
+    </w:p>
+    <w:p>
+      <w:pPr>
+        <w:keepNext w:val="0"/>
+        <w:keepLines w:val="0"/>
+        <w:widowControl/>
+        <w:numPr>
+          <w:ilvl w:val="0"/>
+          <w:numId w:val="0"/>
+        </w:numPr>
+        <w:suppressLineNumbers w:val="0"/>
+        <w:ind w:leftChars="0"/>
+        <w:jc w:val="left"/>
+        <w:rPr>
+          <w:rFonts w:hint="default" w:eastAsia="SimSun" w:cs="Times New Roman" w:asciiTheme="minorAscii" w:hAnsiTheme="minorAscii"/>
+          <w:b w:val="0"/>
+          <w:bCs w:val="0"/>
+          <w:kern w:val="0"/>
+          <w:sz w:val="24"/>
+          <w:szCs w:val="24"/>
+          <w:lang w:val="ru-RU" w:eastAsia="zh-CN" w:bidi="ar"/>
+        </w:rPr>
+      </w:pPr>
+      <w:r>
+        <w:rPr>
+          <w:rFonts w:hint="default" w:eastAsia="SimSun" w:cs="Times New Roman" w:asciiTheme="minorAscii" w:hAnsiTheme="minorAscii"/>
+          <w:b w:val="0"/>
+          <w:bCs w:val="0"/>
+          <w:kern w:val="0"/>
+          <w:sz w:val="24"/>
+          <w:szCs w:val="24"/>
+          <w:lang w:val="ru-RU" w:eastAsia="zh-CN" w:bidi="ar"/>
+        </w:rPr>
+        <w:t>dr-xrwxrwx  2 s368916  studs   3 21 сент. 08:44 shelmet</w:t>
+      </w:r>
+    </w:p>
+    <w:p>
+      <w:pPr>
+        <w:keepNext w:val="0"/>
+        <w:keepLines w:val="0"/>
+        <w:widowControl/>
+        <w:numPr>
+          <w:ilvl w:val="0"/>
+          <w:numId w:val="0"/>
+        </w:numPr>
+        <w:suppressLineNumbers w:val="0"/>
+        <w:ind w:leftChars="0"/>
+        <w:jc w:val="left"/>
+        <w:rPr>
+          <w:rFonts w:hint="default" w:eastAsia="SimSun" w:cs="Times New Roman" w:asciiTheme="minorAscii" w:hAnsiTheme="minorAscii"/>
+          <w:b w:val="0"/>
+          <w:bCs w:val="0"/>
+          <w:kern w:val="0"/>
+          <w:sz w:val="24"/>
+          <w:szCs w:val="24"/>
+          <w:lang w:val="ru-RU" w:eastAsia="zh-CN" w:bidi="ar"/>
+        </w:rPr>
+      </w:pPr>
+    </w:p>
+    <w:p>
+      <w:pPr>
+        <w:keepNext w:val="0"/>
+        <w:keepLines w:val="0"/>
+        <w:widowControl/>
+        <w:numPr>
+          <w:ilvl w:val="0"/>
+          <w:numId w:val="0"/>
+        </w:numPr>
+        <w:suppressLineNumbers w:val="0"/>
+        <w:ind w:leftChars="0"/>
+        <w:jc w:val="left"/>
+        <w:rPr>
+          <w:rFonts w:hint="default" w:eastAsia="SimSun" w:cs="Times New Roman" w:asciiTheme="minorAscii" w:hAnsiTheme="minorAscii"/>
+          <w:b w:val="0"/>
+          <w:bCs w:val="0"/>
+          <w:kern w:val="0"/>
+          <w:sz w:val="24"/>
+          <w:szCs w:val="24"/>
+          <w:lang w:val="ru-RU" w:eastAsia="zh-CN" w:bidi="ar"/>
+        </w:rPr>
+      </w:pPr>
+      <w:r>
+        <w:rPr>
+          <w:rFonts w:hint="default" w:eastAsia="SimSun" w:cs="Times New Roman" w:asciiTheme="minorAscii" w:hAnsiTheme="minorAscii"/>
+          <w:b w:val="0"/>
+          <w:bCs w:val="0"/>
+          <w:kern w:val="0"/>
+          <w:sz w:val="24"/>
+          <w:szCs w:val="24"/>
+          <w:lang w:val="ru-RU" w:eastAsia="zh-CN" w:bidi="ar"/>
+        </w:rPr>
+        <w:t>lab0/starmie6/shelmet:</w:t>
+      </w:r>
+    </w:p>
+    <w:p>
+      <w:pPr>
+        <w:keepNext w:val="0"/>
+        <w:keepLines w:val="0"/>
+        <w:widowControl/>
+        <w:numPr>
+          <w:ilvl w:val="0"/>
+          <w:numId w:val="0"/>
+        </w:numPr>
+        <w:suppressLineNumbers w:val="0"/>
+        <w:ind w:leftChars="0"/>
+        <w:jc w:val="left"/>
+        <w:rPr>
+          <w:rFonts w:hint="default" w:eastAsia="SimSun" w:cs="Times New Roman" w:asciiTheme="minorAscii" w:hAnsiTheme="minorAscii"/>
+          <w:b w:val="0"/>
+          <w:bCs w:val="0"/>
+          <w:kern w:val="0"/>
+          <w:sz w:val="24"/>
+          <w:szCs w:val="24"/>
+          <w:lang w:val="ru-RU" w:eastAsia="zh-CN" w:bidi="ar"/>
+        </w:rPr>
+      </w:pPr>
+      <w:r>
+        <w:rPr>
+          <w:rFonts w:hint="default" w:eastAsia="SimSun" w:cs="Times New Roman" w:asciiTheme="minorAscii" w:hAnsiTheme="minorAscii"/>
+          <w:b w:val="0"/>
+          <w:bCs w:val="0"/>
+          <w:kern w:val="0"/>
+          <w:sz w:val="24"/>
+          <w:szCs w:val="24"/>
+          <w:lang w:val="ru-RU" w:eastAsia="zh-CN" w:bidi="ar"/>
+        </w:rPr>
+        <w:t>total 1</w:t>
+      </w:r>
+    </w:p>
+    <w:p>
+      <w:pPr>
+        <w:keepNext w:val="0"/>
+        <w:keepLines w:val="0"/>
+        <w:widowControl/>
+        <w:numPr>
+          <w:ilvl w:val="0"/>
+          <w:numId w:val="0"/>
+        </w:numPr>
+        <w:suppressLineNumbers w:val="0"/>
+        <w:ind w:leftChars="0"/>
+        <w:jc w:val="left"/>
+        <w:rPr>
+          <w:rFonts w:hint="default" w:eastAsia="SimSun" w:cs="Times New Roman" w:asciiTheme="minorAscii" w:hAnsiTheme="minorAscii"/>
+          <w:b w:val="0"/>
+          <w:bCs w:val="0"/>
+          <w:kern w:val="0"/>
+          <w:sz w:val="24"/>
+          <w:szCs w:val="24"/>
+          <w:lang w:val="ru-RU" w:eastAsia="zh-CN" w:bidi="ar"/>
+        </w:rPr>
+      </w:pPr>
+      <w:r>
+        <w:rPr>
+          <w:rFonts w:hint="default" w:eastAsia="SimSun" w:cs="Times New Roman" w:asciiTheme="minorAscii" w:hAnsiTheme="minorAscii"/>
+          <w:b w:val="0"/>
+          <w:bCs w:val="0"/>
+          <w:kern w:val="0"/>
+          <w:sz w:val="24"/>
+          <w:szCs w:val="24"/>
+          <w:lang w:val="ru-RU" w:eastAsia="zh-CN" w:bidi="ar"/>
+        </w:rPr>
+        <w:t>-r--r-----  1 s368916  studs  18 21 сент. 08:44 pidgeot9</w:t>
       </w:r>
     </w:p>
     <w:p>

</xml_diff>